<commit_message>
final fixes before going live
</commit_message>
<xml_diff>
--- a/ethicsApplication/Sloan-SupportingDocs-Clarified.docx
+++ b/ethicsApplication/Sloan-SupportingDocs-Clarified.docx
@@ -141,7 +141,7 @@
       <w:tblPr>
         <w:tblW w:w="10475" w:type="dxa"/>
         <w:jc w:val="left"/>
-        <w:tblInd w:w="406" w:type="dxa"/>
+        <w:tblInd w:w="401" w:type="dxa"/>
         <w:tblBorders>
           <w:top w:val="single" w:sz="4" w:space="0" w:color="000001"/>
           <w:left w:val="single" w:sz="4" w:space="0" w:color="000001"/>
@@ -150,7 +150,7 @@
         </w:tblBorders>
         <w:tblCellMar>
           <w:top w:w="0" w:type="dxa"/>
-          <w:left w:w="93" w:type="dxa"/>
+          <w:left w:w="88" w:type="dxa"/>
           <w:bottom w:w="0" w:type="dxa"/>
           <w:right w:w="108" w:type="dxa"/>
         </w:tblCellMar>
@@ -173,7 +173,7 @@
             </w:tcBorders>
             <w:shd w:fill="auto" w:val="clear"/>
             <w:tcMar>
-              <w:left w:w="93" w:type="dxa"/>
+              <w:left w:w="88" w:type="dxa"/>
             </w:tcMar>
           </w:tcPr>
           <w:p>
@@ -201,7 +201,7 @@
             </w:tcBorders>
             <w:shd w:fill="auto" w:val="clear"/>
             <w:tcMar>
-              <w:left w:w="93" w:type="dxa"/>
+              <w:left w:w="88" w:type="dxa"/>
             </w:tcMar>
           </w:tcPr>
           <w:p>
@@ -243,7 +243,7 @@
             </w:tcBorders>
             <w:shd w:fill="auto" w:val="clear"/>
             <w:tcMar>
-              <w:left w:w="93" w:type="dxa"/>
+              <w:left w:w="88" w:type="dxa"/>
             </w:tcMar>
           </w:tcPr>
           <w:p>
@@ -279,14 +279,16 @@
             <w:r>
               <w:fldChar w:fldCharType="separate"/>
             </w:r>
-            <w:bookmarkStart w:id="0" w:name="__Fieldmark__20_1971820364"/>
-            <w:bookmarkStart w:id="1" w:name="__Fieldmark__17_1964123229"/>
+            <w:bookmarkStart w:id="0" w:name="__Fieldmark__3282_2053374972"/>
+            <w:bookmarkStart w:id="1" w:name="__Fieldmark__20_1971820364"/>
             <w:bookmarkStart w:id="2" w:name="__Fieldmark__2343_394352808"/>
-            <w:bookmarkStart w:id="3" w:name="__Fieldmark__20_1971820364"/>
-            <w:bookmarkStart w:id="4" w:name="__Fieldmark__20_1971820364"/>
+            <w:bookmarkStart w:id="3" w:name="__Fieldmark__17_1964123229"/>
+            <w:bookmarkStart w:id="4" w:name="__Fieldmark__3282_2053374972"/>
+            <w:bookmarkStart w:id="5" w:name="__Fieldmark__3282_2053374972"/>
             <w:bookmarkEnd w:id="1"/>
             <w:bookmarkEnd w:id="2"/>
-            <w:bookmarkEnd w:id="4"/>
+            <w:bookmarkEnd w:id="3"/>
+            <w:bookmarkEnd w:id="5"/>
             <w:r>
               <w:rPr>
                 <w:rFonts w:cs="Arial"/>
@@ -311,7 +313,7 @@
             </w:tcBorders>
             <w:shd w:fill="auto" w:val="clear"/>
             <w:tcMar>
-              <w:left w:w="93" w:type="dxa"/>
+              <w:left w:w="88" w:type="dxa"/>
             </w:tcMar>
           </w:tcPr>
           <w:p>
@@ -339,7 +341,7 @@
             </w:tcBorders>
             <w:shd w:fill="auto" w:val="clear"/>
             <w:tcMar>
-              <w:left w:w="93" w:type="dxa"/>
+              <w:left w:w="88" w:type="dxa"/>
             </w:tcMar>
           </w:tcPr>
           <w:p>
@@ -381,7 +383,7 @@
             </w:tcBorders>
             <w:shd w:fill="auto" w:val="clear"/>
             <w:tcMar>
-              <w:left w:w="93" w:type="dxa"/>
+              <w:left w:w="88" w:type="dxa"/>
             </w:tcMar>
           </w:tcPr>
           <w:p>
@@ -416,14 +418,16 @@
             <w:r>
               <w:fldChar w:fldCharType="separate"/>
             </w:r>
-            <w:bookmarkStart w:id="5" w:name="__Fieldmark__34_1971820364"/>
-            <w:bookmarkStart w:id="6" w:name="__Fieldmark__28_1964123229"/>
-            <w:bookmarkStart w:id="7" w:name="__Fieldmark__2358_394352808"/>
-            <w:bookmarkStart w:id="8" w:name="__Fieldmark__34_1971820364"/>
-            <w:bookmarkStart w:id="9" w:name="__Fieldmark__34_1971820364"/>
-            <w:bookmarkEnd w:id="6"/>
+            <w:bookmarkStart w:id="6" w:name="__Fieldmark__3299_2053374972"/>
+            <w:bookmarkStart w:id="7" w:name="__Fieldmark__34_1971820364"/>
+            <w:bookmarkStart w:id="8" w:name="__Fieldmark__2358_394352808"/>
+            <w:bookmarkStart w:id="9" w:name="__Fieldmark__28_1964123229"/>
+            <w:bookmarkStart w:id="10" w:name="__Fieldmark__3299_2053374972"/>
+            <w:bookmarkStart w:id="11" w:name="__Fieldmark__3299_2053374972"/>
             <w:bookmarkEnd w:id="7"/>
+            <w:bookmarkEnd w:id="8"/>
             <w:bookmarkEnd w:id="9"/>
+            <w:bookmarkEnd w:id="11"/>
             <w:r>
               <w:rPr>
                 <w:rFonts w:cs="Arial"/>
@@ -448,7 +452,7 @@
             </w:tcBorders>
             <w:shd w:fill="auto" w:val="clear"/>
             <w:tcMar>
-              <w:left w:w="93" w:type="dxa"/>
+              <w:left w:w="88" w:type="dxa"/>
             </w:tcMar>
           </w:tcPr>
           <w:p>
@@ -476,7 +480,7 @@
             </w:tcBorders>
             <w:shd w:fill="auto" w:val="clear"/>
             <w:tcMar>
-              <w:left w:w="93" w:type="dxa"/>
+              <w:left w:w="88" w:type="dxa"/>
             </w:tcMar>
           </w:tcPr>
           <w:p>
@@ -518,7 +522,7 @@
             </w:tcBorders>
             <w:shd w:fill="auto" w:val="clear"/>
             <w:tcMar>
-              <w:left w:w="93" w:type="dxa"/>
+              <w:left w:w="88" w:type="dxa"/>
             </w:tcMar>
           </w:tcPr>
           <w:p>
@@ -553,14 +557,16 @@
             <w:r>
               <w:fldChar w:fldCharType="separate"/>
             </w:r>
-            <w:bookmarkStart w:id="10" w:name="__Fieldmark__48_1971820364"/>
-            <w:bookmarkStart w:id="11" w:name="__Fieldmark__39_1964123229"/>
-            <w:bookmarkStart w:id="12" w:name="__Fieldmark__2373_394352808"/>
+            <w:bookmarkStart w:id="12" w:name="__Fieldmark__3316_2053374972"/>
             <w:bookmarkStart w:id="13" w:name="__Fieldmark__48_1971820364"/>
-            <w:bookmarkStart w:id="14" w:name="__Fieldmark__48_1971820364"/>
-            <w:bookmarkEnd w:id="11"/>
-            <w:bookmarkEnd w:id="12"/>
+            <w:bookmarkStart w:id="14" w:name="__Fieldmark__2373_394352808"/>
+            <w:bookmarkStart w:id="15" w:name="__Fieldmark__39_1964123229"/>
+            <w:bookmarkStart w:id="16" w:name="__Fieldmark__3316_2053374972"/>
+            <w:bookmarkStart w:id="17" w:name="__Fieldmark__3316_2053374972"/>
+            <w:bookmarkEnd w:id="13"/>
             <w:bookmarkEnd w:id="14"/>
+            <w:bookmarkEnd w:id="15"/>
+            <w:bookmarkEnd w:id="17"/>
             <w:r>
               <w:rPr>
                 <w:rFonts w:cs="Arial"/>
@@ -585,7 +591,7 @@
             </w:tcBorders>
             <w:shd w:fill="auto" w:val="clear"/>
             <w:tcMar>
-              <w:left w:w="93" w:type="dxa"/>
+              <w:left w:w="88" w:type="dxa"/>
             </w:tcMar>
           </w:tcPr>
           <w:p>
@@ -613,7 +619,7 @@
             </w:tcBorders>
             <w:shd w:fill="auto" w:val="clear"/>
             <w:tcMar>
-              <w:left w:w="93" w:type="dxa"/>
+              <w:left w:w="88" w:type="dxa"/>
             </w:tcMar>
           </w:tcPr>
           <w:p>
@@ -655,7 +661,7 @@
             </w:tcBorders>
             <w:shd w:fill="auto" w:val="clear"/>
             <w:tcMar>
-              <w:left w:w="93" w:type="dxa"/>
+              <w:left w:w="88" w:type="dxa"/>
             </w:tcMar>
           </w:tcPr>
           <w:p>
@@ -691,14 +697,16 @@
             <w:r>
               <w:fldChar w:fldCharType="separate"/>
             </w:r>
-            <w:bookmarkStart w:id="15" w:name="__Fieldmark__62_1971820364"/>
-            <w:bookmarkStart w:id="16" w:name="__Fieldmark__50_1964123229"/>
-            <w:bookmarkStart w:id="17" w:name="__Fieldmark__2388_394352808"/>
-            <w:bookmarkStart w:id="18" w:name="__Fieldmark__62_1971820364"/>
+            <w:bookmarkStart w:id="18" w:name="__Fieldmark__3333_2053374972"/>
             <w:bookmarkStart w:id="19" w:name="__Fieldmark__62_1971820364"/>
-            <w:bookmarkEnd w:id="16"/>
-            <w:bookmarkEnd w:id="17"/>
+            <w:bookmarkStart w:id="20" w:name="__Fieldmark__2388_394352808"/>
+            <w:bookmarkStart w:id="21" w:name="__Fieldmark__50_1964123229"/>
+            <w:bookmarkStart w:id="22" w:name="__Fieldmark__3333_2053374972"/>
+            <w:bookmarkStart w:id="23" w:name="__Fieldmark__3333_2053374972"/>
             <w:bookmarkEnd w:id="19"/>
+            <w:bookmarkEnd w:id="20"/>
+            <w:bookmarkEnd w:id="21"/>
+            <w:bookmarkEnd w:id="23"/>
             <w:r>
               <w:rPr>
                 <w:rFonts w:cs="Arial"/>
@@ -723,7 +731,7 @@
             </w:tcBorders>
             <w:shd w:fill="auto" w:val="clear"/>
             <w:tcMar>
-              <w:left w:w="93" w:type="dxa"/>
+              <w:left w:w="88" w:type="dxa"/>
             </w:tcMar>
           </w:tcPr>
           <w:p>
@@ -751,7 +759,7 @@
             </w:tcBorders>
             <w:shd w:fill="auto" w:val="clear"/>
             <w:tcMar>
-              <w:left w:w="93" w:type="dxa"/>
+              <w:left w:w="88" w:type="dxa"/>
             </w:tcMar>
           </w:tcPr>
           <w:p>
@@ -793,7 +801,7 @@
             </w:tcBorders>
             <w:shd w:fill="auto" w:val="clear"/>
             <w:tcMar>
-              <w:left w:w="93" w:type="dxa"/>
+              <w:left w:w="88" w:type="dxa"/>
             </w:tcMar>
           </w:tcPr>
           <w:p>
@@ -828,14 +836,16 @@
             <w:r>
               <w:fldChar w:fldCharType="separate"/>
             </w:r>
-            <w:bookmarkStart w:id="20" w:name="__Fieldmark__76_1971820364"/>
-            <w:bookmarkStart w:id="21" w:name="__Fieldmark__61_1964123229"/>
-            <w:bookmarkStart w:id="22" w:name="__Fieldmark__2403_394352808"/>
-            <w:bookmarkStart w:id="23" w:name="__Fieldmark__76_1971820364"/>
-            <w:bookmarkStart w:id="24" w:name="__Fieldmark__76_1971820364"/>
-            <w:bookmarkEnd w:id="21"/>
-            <w:bookmarkEnd w:id="22"/>
-            <w:bookmarkEnd w:id="24"/>
+            <w:bookmarkStart w:id="24" w:name="__Fieldmark__3350_2053374972"/>
+            <w:bookmarkStart w:id="25" w:name="__Fieldmark__76_1971820364"/>
+            <w:bookmarkStart w:id="26" w:name="__Fieldmark__2403_394352808"/>
+            <w:bookmarkStart w:id="27" w:name="__Fieldmark__61_1964123229"/>
+            <w:bookmarkStart w:id="28" w:name="__Fieldmark__3350_2053374972"/>
+            <w:bookmarkStart w:id="29" w:name="__Fieldmark__3350_2053374972"/>
+            <w:bookmarkEnd w:id="25"/>
+            <w:bookmarkEnd w:id="26"/>
+            <w:bookmarkEnd w:id="27"/>
+            <w:bookmarkEnd w:id="29"/>
             <w:r>
               <w:rPr>
                 <w:rFonts w:cs="Arial"/>
@@ -860,7 +870,7 @@
             </w:tcBorders>
             <w:shd w:fill="auto" w:val="clear"/>
             <w:tcMar>
-              <w:left w:w="93" w:type="dxa"/>
+              <w:left w:w="88" w:type="dxa"/>
             </w:tcMar>
           </w:tcPr>
           <w:p>
@@ -888,7 +898,7 @@
             </w:tcBorders>
             <w:shd w:fill="auto" w:val="clear"/>
             <w:tcMar>
-              <w:left w:w="93" w:type="dxa"/>
+              <w:left w:w="88" w:type="dxa"/>
             </w:tcMar>
           </w:tcPr>
           <w:p>
@@ -930,7 +940,7 @@
             </w:tcBorders>
             <w:shd w:fill="auto" w:val="clear"/>
             <w:tcMar>
-              <w:left w:w="93" w:type="dxa"/>
+              <w:left w:w="88" w:type="dxa"/>
             </w:tcMar>
           </w:tcPr>
           <w:p>
@@ -965,14 +975,16 @@
             <w:r>
               <w:fldChar w:fldCharType="separate"/>
             </w:r>
-            <w:bookmarkStart w:id="25" w:name="__Fieldmark__90_1971820364"/>
-            <w:bookmarkStart w:id="26" w:name="__Fieldmark__72_1964123229"/>
-            <w:bookmarkStart w:id="27" w:name="__Fieldmark__2418_394352808"/>
-            <w:bookmarkStart w:id="28" w:name="__Fieldmark__90_1971820364"/>
-            <w:bookmarkStart w:id="29" w:name="__Fieldmark__90_1971820364"/>
-            <w:bookmarkEnd w:id="26"/>
-            <w:bookmarkEnd w:id="27"/>
-            <w:bookmarkEnd w:id="29"/>
+            <w:bookmarkStart w:id="30" w:name="__Fieldmark__3367_2053374972"/>
+            <w:bookmarkStart w:id="31" w:name="__Fieldmark__90_1971820364"/>
+            <w:bookmarkStart w:id="32" w:name="__Fieldmark__2418_394352808"/>
+            <w:bookmarkStart w:id="33" w:name="__Fieldmark__72_1964123229"/>
+            <w:bookmarkStart w:id="34" w:name="__Fieldmark__3367_2053374972"/>
+            <w:bookmarkStart w:id="35" w:name="__Fieldmark__3367_2053374972"/>
+            <w:bookmarkEnd w:id="31"/>
+            <w:bookmarkEnd w:id="32"/>
+            <w:bookmarkEnd w:id="33"/>
+            <w:bookmarkEnd w:id="35"/>
             <w:r>
               <w:rPr>
                 <w:rFonts w:cs="Arial"/>
@@ -997,7 +1009,7 @@
             </w:tcBorders>
             <w:shd w:fill="auto" w:val="clear"/>
             <w:tcMar>
-              <w:left w:w="93" w:type="dxa"/>
+              <w:left w:w="88" w:type="dxa"/>
             </w:tcMar>
           </w:tcPr>
           <w:p>
@@ -1025,7 +1037,7 @@
             </w:tcBorders>
             <w:shd w:fill="auto" w:val="clear"/>
             <w:tcMar>
-              <w:left w:w="93" w:type="dxa"/>
+              <w:left w:w="88" w:type="dxa"/>
             </w:tcMar>
           </w:tcPr>
           <w:p>
@@ -1067,7 +1079,7 @@
             </w:tcBorders>
             <w:shd w:fill="auto" w:val="clear"/>
             <w:tcMar>
-              <w:left w:w="93" w:type="dxa"/>
+              <w:left w:w="88" w:type="dxa"/>
             </w:tcMar>
           </w:tcPr>
           <w:p>
@@ -1102,14 +1114,16 @@
             <w:r>
               <w:fldChar w:fldCharType="separate"/>
             </w:r>
-            <w:bookmarkStart w:id="30" w:name="__Fieldmark__104_1971820364"/>
-            <w:bookmarkStart w:id="31" w:name="__Fieldmark__83_1964123229"/>
-            <w:bookmarkStart w:id="32" w:name="__Fieldmark__2433_394352808"/>
-            <w:bookmarkStart w:id="33" w:name="__Fieldmark__104_1971820364"/>
-            <w:bookmarkStart w:id="34" w:name="__Fieldmark__104_1971820364"/>
-            <w:bookmarkEnd w:id="31"/>
-            <w:bookmarkEnd w:id="32"/>
-            <w:bookmarkEnd w:id="34"/>
+            <w:bookmarkStart w:id="36" w:name="__Fieldmark__3384_2053374972"/>
+            <w:bookmarkStart w:id="37" w:name="__Fieldmark__104_1971820364"/>
+            <w:bookmarkStart w:id="38" w:name="__Fieldmark__2433_394352808"/>
+            <w:bookmarkStart w:id="39" w:name="__Fieldmark__83_1964123229"/>
+            <w:bookmarkStart w:id="40" w:name="__Fieldmark__3384_2053374972"/>
+            <w:bookmarkStart w:id="41" w:name="__Fieldmark__3384_2053374972"/>
+            <w:bookmarkEnd w:id="37"/>
+            <w:bookmarkEnd w:id="38"/>
+            <w:bookmarkEnd w:id="39"/>
+            <w:bookmarkEnd w:id="41"/>
             <w:r>
               <w:rPr>
                 <w:rFonts w:cs="Arial"/>
@@ -1134,7 +1148,7 @@
             </w:tcBorders>
             <w:shd w:fill="auto" w:val="clear"/>
             <w:tcMar>
-              <w:left w:w="93" w:type="dxa"/>
+              <w:left w:w="88" w:type="dxa"/>
             </w:tcMar>
           </w:tcPr>
           <w:p>
@@ -1162,7 +1176,7 @@
             </w:tcBorders>
             <w:shd w:fill="auto" w:val="clear"/>
             <w:tcMar>
-              <w:left w:w="93" w:type="dxa"/>
+              <w:left w:w="88" w:type="dxa"/>
             </w:tcMar>
           </w:tcPr>
           <w:p>
@@ -1204,7 +1218,7 @@
             </w:tcBorders>
             <w:shd w:fill="auto" w:val="clear"/>
             <w:tcMar>
-              <w:left w:w="93" w:type="dxa"/>
+              <w:left w:w="88" w:type="dxa"/>
             </w:tcMar>
           </w:tcPr>
           <w:p>
@@ -1239,14 +1253,16 @@
             <w:r>
               <w:fldChar w:fldCharType="separate"/>
             </w:r>
-            <w:bookmarkStart w:id="35" w:name="__Fieldmark__118_1971820364"/>
-            <w:bookmarkStart w:id="36" w:name="__Fieldmark__94_1964123229"/>
-            <w:bookmarkStart w:id="37" w:name="__Fieldmark__2448_394352808"/>
-            <w:bookmarkStart w:id="38" w:name="__Fieldmark__118_1971820364"/>
-            <w:bookmarkStart w:id="39" w:name="__Fieldmark__118_1971820364"/>
-            <w:bookmarkEnd w:id="36"/>
-            <w:bookmarkEnd w:id="37"/>
-            <w:bookmarkEnd w:id="39"/>
+            <w:bookmarkStart w:id="42" w:name="__Fieldmark__3401_2053374972"/>
+            <w:bookmarkStart w:id="43" w:name="__Fieldmark__118_1971820364"/>
+            <w:bookmarkStart w:id="44" w:name="__Fieldmark__2448_394352808"/>
+            <w:bookmarkStart w:id="45" w:name="__Fieldmark__94_1964123229"/>
+            <w:bookmarkStart w:id="46" w:name="__Fieldmark__3401_2053374972"/>
+            <w:bookmarkStart w:id="47" w:name="__Fieldmark__3401_2053374972"/>
+            <w:bookmarkEnd w:id="43"/>
+            <w:bookmarkEnd w:id="44"/>
+            <w:bookmarkEnd w:id="45"/>
+            <w:bookmarkEnd w:id="47"/>
             <w:r>
               <w:rPr>
                 <w:rFonts w:cs="Arial"/>
@@ -1273,7 +1289,7 @@
             </w:tcBorders>
             <w:shd w:fill="auto" w:val="clear"/>
             <w:tcMar>
-              <w:left w:w="93" w:type="dxa"/>
+              <w:left w:w="88" w:type="dxa"/>
             </w:tcMar>
           </w:tcPr>
           <w:p>
@@ -1301,7 +1317,7 @@
             </w:tcBorders>
             <w:shd w:fill="auto" w:val="clear"/>
             <w:tcMar>
-              <w:left w:w="93" w:type="dxa"/>
+              <w:left w:w="88" w:type="dxa"/>
             </w:tcMar>
           </w:tcPr>
           <w:p>
@@ -1343,7 +1359,7 @@
             </w:tcBorders>
             <w:shd w:fill="auto" w:val="clear"/>
             <w:tcMar>
-              <w:left w:w="93" w:type="dxa"/>
+              <w:left w:w="88" w:type="dxa"/>
             </w:tcMar>
           </w:tcPr>
           <w:p>
@@ -1378,14 +1394,16 @@
             <w:r>
               <w:fldChar w:fldCharType="separate"/>
             </w:r>
-            <w:bookmarkStart w:id="40" w:name="__Fieldmark__132_1971820364"/>
-            <w:bookmarkStart w:id="41" w:name="__Fieldmark__105_1964123229"/>
-            <w:bookmarkStart w:id="42" w:name="__Fieldmark__2463_394352808"/>
-            <w:bookmarkStart w:id="43" w:name="__Fieldmark__132_1971820364"/>
-            <w:bookmarkStart w:id="44" w:name="__Fieldmark__132_1971820364"/>
-            <w:bookmarkEnd w:id="41"/>
-            <w:bookmarkEnd w:id="42"/>
-            <w:bookmarkEnd w:id="44"/>
+            <w:bookmarkStart w:id="48" w:name="__Fieldmark__3418_2053374972"/>
+            <w:bookmarkStart w:id="49" w:name="__Fieldmark__132_1971820364"/>
+            <w:bookmarkStart w:id="50" w:name="__Fieldmark__2463_394352808"/>
+            <w:bookmarkStart w:id="51" w:name="__Fieldmark__105_1964123229"/>
+            <w:bookmarkStart w:id="52" w:name="__Fieldmark__3418_2053374972"/>
+            <w:bookmarkStart w:id="53" w:name="__Fieldmark__3418_2053374972"/>
+            <w:bookmarkEnd w:id="49"/>
+            <w:bookmarkEnd w:id="50"/>
+            <w:bookmarkEnd w:id="51"/>
+            <w:bookmarkEnd w:id="53"/>
             <w:r>
               <w:rPr>
                 <w:rFonts w:cs="Arial"/>
@@ -1412,7 +1430,7 @@
             </w:tcBorders>
             <w:shd w:fill="auto" w:val="clear"/>
             <w:tcMar>
-              <w:left w:w="93" w:type="dxa"/>
+              <w:left w:w="88" w:type="dxa"/>
             </w:tcMar>
           </w:tcPr>
           <w:p>
@@ -1440,7 +1458,7 @@
             </w:tcBorders>
             <w:shd w:fill="auto" w:val="clear"/>
             <w:tcMar>
-              <w:left w:w="93" w:type="dxa"/>
+              <w:left w:w="88" w:type="dxa"/>
             </w:tcMar>
           </w:tcPr>
           <w:p>
@@ -1482,7 +1500,7 @@
             </w:tcBorders>
             <w:shd w:fill="auto" w:val="clear"/>
             <w:tcMar>
-              <w:left w:w="93" w:type="dxa"/>
+              <w:left w:w="88" w:type="dxa"/>
             </w:tcMar>
           </w:tcPr>
           <w:p>
@@ -1518,14 +1536,16 @@
             <w:r>
               <w:fldChar w:fldCharType="separate"/>
             </w:r>
-            <w:bookmarkStart w:id="45" w:name="__Fieldmark__146_1971820364"/>
-            <w:bookmarkStart w:id="46" w:name="__Fieldmark__116_1964123229"/>
-            <w:bookmarkStart w:id="47" w:name="__Fieldmark__2478_394352808"/>
-            <w:bookmarkStart w:id="48" w:name="__Fieldmark__146_1971820364"/>
-            <w:bookmarkStart w:id="49" w:name="__Fieldmark__146_1971820364"/>
-            <w:bookmarkEnd w:id="46"/>
-            <w:bookmarkEnd w:id="47"/>
-            <w:bookmarkEnd w:id="49"/>
+            <w:bookmarkStart w:id="54" w:name="__Fieldmark__3435_2053374972"/>
+            <w:bookmarkStart w:id="55" w:name="__Fieldmark__146_1971820364"/>
+            <w:bookmarkStart w:id="56" w:name="__Fieldmark__2478_394352808"/>
+            <w:bookmarkStart w:id="57" w:name="__Fieldmark__116_1964123229"/>
+            <w:bookmarkStart w:id="58" w:name="__Fieldmark__3435_2053374972"/>
+            <w:bookmarkStart w:id="59" w:name="__Fieldmark__3435_2053374972"/>
+            <w:bookmarkEnd w:id="55"/>
+            <w:bookmarkEnd w:id="56"/>
+            <w:bookmarkEnd w:id="57"/>
+            <w:bookmarkEnd w:id="59"/>
             <w:r>
               <w:rPr>
                 <w:rFonts w:cs="Arial"/>
@@ -1552,7 +1572,7 @@
             </w:tcBorders>
             <w:shd w:fill="auto" w:val="clear"/>
             <w:tcMar>
-              <w:left w:w="93" w:type="dxa"/>
+              <w:left w:w="88" w:type="dxa"/>
             </w:tcMar>
           </w:tcPr>
           <w:p>
@@ -1580,7 +1600,7 @@
             </w:tcBorders>
             <w:shd w:fill="auto" w:val="clear"/>
             <w:tcMar>
-              <w:left w:w="93" w:type="dxa"/>
+              <w:left w:w="88" w:type="dxa"/>
             </w:tcMar>
           </w:tcPr>
           <w:p>
@@ -1622,7 +1642,7 @@
             </w:tcBorders>
             <w:shd w:fill="auto" w:val="clear"/>
             <w:tcMar>
-              <w:left w:w="93" w:type="dxa"/>
+              <w:left w:w="88" w:type="dxa"/>
             </w:tcMar>
           </w:tcPr>
           <w:p>
@@ -1657,14 +1677,16 @@
             <w:r>
               <w:fldChar w:fldCharType="separate"/>
             </w:r>
-            <w:bookmarkStart w:id="50" w:name="__Fieldmark__160_1971820364"/>
-            <w:bookmarkStart w:id="51" w:name="__Fieldmark__127_1964123229"/>
-            <w:bookmarkStart w:id="52" w:name="__Fieldmark__2493_394352808"/>
-            <w:bookmarkStart w:id="53" w:name="__Fieldmark__160_1971820364"/>
-            <w:bookmarkStart w:id="54" w:name="__Fieldmark__160_1971820364"/>
-            <w:bookmarkEnd w:id="51"/>
-            <w:bookmarkEnd w:id="52"/>
-            <w:bookmarkEnd w:id="54"/>
+            <w:bookmarkStart w:id="60" w:name="__Fieldmark__3452_2053374972"/>
+            <w:bookmarkStart w:id="61" w:name="__Fieldmark__160_1971820364"/>
+            <w:bookmarkStart w:id="62" w:name="__Fieldmark__2493_394352808"/>
+            <w:bookmarkStart w:id="63" w:name="__Fieldmark__127_1964123229"/>
+            <w:bookmarkStart w:id="64" w:name="__Fieldmark__3452_2053374972"/>
+            <w:bookmarkStart w:id="65" w:name="__Fieldmark__3452_2053374972"/>
+            <w:bookmarkEnd w:id="61"/>
+            <w:bookmarkEnd w:id="62"/>
+            <w:bookmarkEnd w:id="63"/>
+            <w:bookmarkEnd w:id="65"/>
             <w:r>
               <w:rPr>
                 <w:rFonts w:cs="Arial"/>
@@ -1691,7 +1713,7 @@
             </w:tcBorders>
             <w:shd w:fill="auto" w:val="clear"/>
             <w:tcMar>
-              <w:left w:w="93" w:type="dxa"/>
+              <w:left w:w="88" w:type="dxa"/>
             </w:tcMar>
           </w:tcPr>
           <w:p>
@@ -1719,7 +1741,7 @@
             </w:tcBorders>
             <w:shd w:fill="auto" w:val="clear"/>
             <w:tcMar>
-              <w:left w:w="93" w:type="dxa"/>
+              <w:left w:w="88" w:type="dxa"/>
             </w:tcMar>
           </w:tcPr>
           <w:p>
@@ -1785,7 +1807,7 @@
             </w:tcBorders>
             <w:shd w:fill="auto" w:val="clear"/>
             <w:tcMar>
-              <w:left w:w="93" w:type="dxa"/>
+              <w:left w:w="88" w:type="dxa"/>
             </w:tcMar>
           </w:tcPr>
           <w:p>
@@ -1820,14 +1842,16 @@
             <w:r>
               <w:fldChar w:fldCharType="separate"/>
             </w:r>
-            <w:bookmarkStart w:id="55" w:name="__Fieldmark__177_1971820364"/>
-            <w:bookmarkStart w:id="56" w:name="__Fieldmark__141_1964123229"/>
-            <w:bookmarkStart w:id="57" w:name="__Fieldmark__2514_394352808"/>
-            <w:bookmarkStart w:id="58" w:name="__Fieldmark__177_1971820364"/>
-            <w:bookmarkStart w:id="59" w:name="__Fieldmark__177_1971820364"/>
-            <w:bookmarkEnd w:id="56"/>
-            <w:bookmarkEnd w:id="57"/>
-            <w:bookmarkEnd w:id="59"/>
+            <w:bookmarkStart w:id="66" w:name="__Fieldmark__3472_2053374972"/>
+            <w:bookmarkStart w:id="67" w:name="__Fieldmark__177_1971820364"/>
+            <w:bookmarkStart w:id="68" w:name="__Fieldmark__2514_394352808"/>
+            <w:bookmarkStart w:id="69" w:name="__Fieldmark__141_1964123229"/>
+            <w:bookmarkStart w:id="70" w:name="__Fieldmark__3472_2053374972"/>
+            <w:bookmarkStart w:id="71" w:name="__Fieldmark__3472_2053374972"/>
+            <w:bookmarkEnd w:id="67"/>
+            <w:bookmarkEnd w:id="68"/>
+            <w:bookmarkEnd w:id="69"/>
+            <w:bookmarkEnd w:id="71"/>
             <w:r>
               <w:rPr>
                 <w:rFonts w:cs="Arial"/>
@@ -1981,7 +2005,7 @@
           <w:footerReference w:type="default" r:id="rId3"/>
           <w:type w:val="nextPage"/>
           <w:pgSz w:w="12240" w:h="15840"/>
-          <w:pgMar w:left="1220" w:right="1220" w:header="1168" w:top="1225" w:footer="1168" w:bottom="1225" w:gutter="0"/>
+          <w:pgMar w:left="1470" w:right="1470" w:header="1398" w:top="1455" w:footer="1398" w:bottom="1455" w:gutter="0"/>
           <w:pgBorders w:display="allPages" w:offsetFrom="text">
             <w:top w:val="single" w:sz="4" w:space="11" w:color="A6A6A6"/>
             <w:left w:val="single" w:sz="4" w:space="12" w:color="A6A6A6"/>
@@ -2412,72 +2436,7 @@
           <w:spacing w:val="0"/>
           <w:sz w:val="28"/>
         </w:rPr>
-        <w:t>Y</w:t>
-      </w:r>
-      <w:r>
-        <w:rPr>
-          <w:rFonts w:cs="Times New Roman" w:ascii="Times New Roman" w:hAnsi="Times New Roman"/>
-          <w:b w:val="false"/>
-          <w:i w:val="false"/>
-          <w:caps w:val="false"/>
-          <w:smallCaps w:val="false"/>
-          <w:color w:val="FF3333"/>
-          <w:spacing w:val="0"/>
-          <w:sz w:val="28"/>
-        </w:rPr>
-        <w:t xml:space="preserve">our teacher/professor </w:t>
-      </w:r>
-      <w:r>
-        <w:rPr>
-          <w:rFonts w:cs="Times New Roman" w:ascii="Times New Roman" w:hAnsi="Times New Roman"/>
-          <w:b w:val="false"/>
-          <w:i w:val="false"/>
-          <w:caps w:val="false"/>
-          <w:smallCaps w:val="false"/>
-          <w:color w:val="FF3333"/>
-          <w:spacing w:val="0"/>
-          <w:sz w:val="28"/>
-        </w:rPr>
-        <w:t xml:space="preserve">has indicated that your </w:t>
-      </w:r>
-      <w:r>
-        <w:rPr>
-          <w:rFonts w:cs="Times New Roman" w:ascii="Times New Roman" w:hAnsi="Times New Roman"/>
-          <w:b w:val="false"/>
-          <w:i w:val="false"/>
-          <w:caps w:val="false"/>
-          <w:smallCaps w:val="false"/>
-          <w:color w:val="FF3333"/>
-          <w:spacing w:val="0"/>
-          <w:sz w:val="28"/>
-        </w:rPr>
-        <w:t xml:space="preserve">English </w:t>
-      </w:r>
-      <w:r>
-        <w:rPr>
-          <w:rFonts w:cs="Times New Roman" w:ascii="Times New Roman" w:hAnsi="Times New Roman"/>
-          <w:b w:val="false"/>
-          <w:i w:val="false"/>
-          <w:caps w:val="false"/>
-          <w:smallCaps w:val="false"/>
-          <w:color w:val="FF3333"/>
-          <w:spacing w:val="0"/>
-          <w:sz w:val="28"/>
-        </w:rPr>
-        <w:t>level is</w:t>
-      </w:r>
-      <w:r>
-        <w:rPr>
-          <w:rFonts w:cs="Times New Roman" w:ascii="Times New Roman" w:hAnsi="Times New Roman"/>
-          <w:b w:val="false"/>
-          <w:i w:val="false"/>
-          <w:caps w:val="false"/>
-          <w:smallCaps w:val="false"/>
-          <w:color w:val="FF3333"/>
-          <w:spacing w:val="0"/>
-          <w:sz w:val="28"/>
-        </w:rPr>
-        <w:t xml:space="preserve"> suitable</w:t>
+        <w:t>Your teacher/professor has indicated that your English level is suitable</w:t>
       </w:r>
       <w:r>
         <w:rPr>
@@ -2611,7 +2570,16 @@
         </w:rPr>
       </w:pPr>
       <w:r>
-        <w:rPr/>
+        <w:rPr>
+          <w:rFonts w:cs="Times New Roman" w:ascii="Times New Roman" w:hAnsi="Times New Roman"/>
+          <w:b w:val="false"/>
+          <w:i w:val="false"/>
+          <w:caps w:val="false"/>
+          <w:smallCaps w:val="false"/>
+          <w:color w:val="000000"/>
+          <w:spacing w:val="0"/>
+          <w:sz w:val="28"/>
+        </w:rPr>
       </w:r>
     </w:p>
     <w:p>
@@ -2664,7 +2632,7 @@
           <w:spacing w:val="0"/>
           <w:sz w:val="28"/>
         </w:rPr>
-        <w:t xml:space="preserve">If you decide to participate, </w:t>
+        <w:t xml:space="preserve">If you decide to participate, you will be able to practice your English with the avatar for 30 minutes </w:t>
       </w:r>
       <w:r>
         <w:rPr>
@@ -2673,11 +2641,11 @@
           <w:i w:val="false"/>
           <w:caps w:val="false"/>
           <w:smallCaps w:val="false"/>
-          <w:color w:val="000000"/>
-          <w:spacing w:val="0"/>
-          <w:sz w:val="28"/>
-        </w:rPr>
-        <w:t>you will be able to</w:t>
+          <w:color w:val="FF3333"/>
+          <w:spacing w:val="0"/>
+          <w:sz w:val="28"/>
+        </w:rPr>
+        <w:t>in each class.</w:t>
       </w:r>
       <w:r>
         <w:rPr>
@@ -2690,7 +2658,7 @@
           <w:spacing w:val="0"/>
           <w:sz w:val="28"/>
         </w:rPr>
-        <w:t xml:space="preserve"> practice your English with the avatar for 30 minutes </w:t>
+        <w:t xml:space="preserve"> </w:t>
       </w:r>
       <w:r>
         <w:rPr>
@@ -2703,7 +2671,7 @@
           <w:spacing w:val="0"/>
           <w:sz w:val="28"/>
         </w:rPr>
-        <w:t>in each class</w:t>
+        <w:t>You will be able to join classes for 12 weeks.</w:t>
       </w:r>
       <w:r>
         <w:rPr>
@@ -2712,11 +2680,11 @@
           <w:i w:val="false"/>
           <w:caps w:val="false"/>
           <w:smallCaps w:val="false"/>
-          <w:color w:val="FF3333"/>
-          <w:spacing w:val="0"/>
-          <w:sz w:val="28"/>
-        </w:rPr>
-        <w:t>.</w:t>
+          <w:color w:val="000000"/>
+          <w:spacing w:val="0"/>
+          <w:sz w:val="28"/>
+        </w:rPr>
+        <w:t xml:space="preserve"> You may choose to type or speak to input sentences. </w:t>
       </w:r>
       <w:r>
         <w:rPr>
@@ -2725,89 +2693,11 @@
           <w:i w:val="false"/>
           <w:caps w:val="false"/>
           <w:smallCaps w:val="false"/>
-          <w:color w:val="000000"/>
-          <w:spacing w:val="0"/>
-          <w:sz w:val="28"/>
-        </w:rPr>
-        <w:t xml:space="preserve"> </w:t>
-      </w:r>
-      <w:r>
-        <w:rPr>
-          <w:rFonts w:cs="Times New Roman" w:ascii="Times New Roman" w:hAnsi="Times New Roman"/>
-          <w:b w:val="false"/>
-          <w:i w:val="false"/>
-          <w:caps w:val="false"/>
-          <w:smallCaps w:val="false"/>
           <w:color w:val="FF3333"/>
           <w:spacing w:val="0"/>
           <w:sz w:val="28"/>
         </w:rPr>
-        <w:t>You will be able to join classes for 12 weeks.</w:t>
-      </w:r>
-      <w:r>
-        <w:rPr>
-          <w:rFonts w:cs="Times New Roman" w:ascii="Times New Roman" w:hAnsi="Times New Roman"/>
-          <w:b w:val="false"/>
-          <w:i w:val="false"/>
-          <w:caps w:val="false"/>
-          <w:smallCaps w:val="false"/>
-          <w:color w:val="000000"/>
-          <w:spacing w:val="0"/>
-          <w:sz w:val="28"/>
-        </w:rPr>
-        <w:t xml:space="preserve"> </w:t>
-      </w:r>
-      <w:r>
-        <w:rPr>
-          <w:rFonts w:cs="Times New Roman" w:ascii="Times New Roman" w:hAnsi="Times New Roman"/>
-          <w:b w:val="false"/>
-          <w:i w:val="false"/>
-          <w:caps w:val="false"/>
-          <w:smallCaps w:val="false"/>
-          <w:color w:val="000000"/>
-          <w:spacing w:val="0"/>
-          <w:sz w:val="28"/>
-        </w:rPr>
-        <w:t xml:space="preserve">You may choose to type or speak to input sentences. </w:t>
-      </w:r>
-      <w:r>
-        <w:rPr>
-          <w:rFonts w:cs="Times New Roman" w:ascii="Times New Roman" w:hAnsi="Times New Roman"/>
-          <w:b w:val="false"/>
-          <w:i w:val="false"/>
-          <w:caps w:val="false"/>
-          <w:smallCaps w:val="false"/>
-          <w:color w:val="FF3333"/>
-          <w:spacing w:val="0"/>
-          <w:sz w:val="28"/>
-        </w:rPr>
-        <w:t xml:space="preserve">You will receive feedback from a native English speaker. This feedback will be shown in the facial expressions of the avatar. If you make mistakes, you will be able to see where the errors are </w:t>
-      </w:r>
-      <w:r>
-        <w:rPr>
-          <w:rFonts w:cs="Times New Roman" w:ascii="Times New Roman" w:hAnsi="Times New Roman"/>
-          <w:b w:val="false"/>
-          <w:i w:val="false"/>
-          <w:caps w:val="false"/>
-          <w:smallCaps w:val="false"/>
-          <w:color w:val="FF3333"/>
-          <w:spacing w:val="0"/>
-          <w:sz w:val="28"/>
-        </w:rPr>
-        <w:t>and</w:t>
-      </w:r>
-      <w:r>
-        <w:rPr>
-          <w:rFonts w:cs="Times New Roman" w:ascii="Times New Roman" w:hAnsi="Times New Roman"/>
-          <w:b w:val="false"/>
-          <w:i w:val="false"/>
-          <w:caps w:val="false"/>
-          <w:smallCaps w:val="false"/>
-          <w:color w:val="FF3333"/>
-          <w:spacing w:val="0"/>
-          <w:sz w:val="28"/>
-        </w:rPr>
-        <w:t xml:space="preserve"> what the correction is.</w:t>
+        <w:t>You will receive feedback from a native English speaker. This feedback will be shown in the facial expressions of the avatar. If you make mistakes, you will be able to see where the errors are and what the correction is.</w:t>
       </w:r>
     </w:p>
     <w:p>
@@ -3804,21 +3694,19 @@
           <w:t>john.sloan.1@ucdconnect.ie</w:t>
         </w:r>
       </w:hyperlink>
-      <w:hyperlink r:id="rId6">
-        <w:r>
-          <w:rPr>
-            <w:rFonts w:cs="Times New Roman" w:ascii="Times New Roman" w:hAnsi="Times New Roman"/>
-            <w:b w:val="false"/>
-            <w:i w:val="false"/>
-            <w:caps w:val="false"/>
-            <w:smallCaps w:val="false"/>
-            <w:color w:val="000000"/>
-            <w:spacing w:val="0"/>
-            <w:sz w:val="28"/>
-          </w:rPr>
-          <w:t>.</w:t>
-        </w:r>
-      </w:hyperlink>
+      <w:r>
+        <w:rPr>
+          <w:rFonts w:cs="Times New Roman" w:ascii="Times New Roman" w:hAnsi="Times New Roman"/>
+          <w:b w:val="false"/>
+          <w:i w:val="false"/>
+          <w:caps w:val="false"/>
+          <w:smallCaps w:val="false"/>
+          <w:color w:val="000000"/>
+          <w:spacing w:val="0"/>
+          <w:sz w:val="28"/>
+        </w:rPr>
+        <w:t>.</w:t>
+      </w:r>
     </w:p>
     <w:p>
       <w:pPr>
@@ -3891,7 +3779,7 @@
         <w:sectPr>
           <w:type w:val="continuous"/>
           <w:pgSz w:w="12240" w:h="15840"/>
-          <w:pgMar w:left="1220" w:right="1220" w:header="1168" w:top="1225" w:footer="1168" w:bottom="1225" w:gutter="0"/>
+          <w:pgMar w:left="1470" w:right="1470" w:header="1398" w:top="1455" w:footer="1398" w:bottom="1455" w:gutter="0"/>
           <w:formProt w:val="false"/>
           <w:textDirection w:val="lrTb"/>
           <w:docGrid w:type="default" w:linePitch="360" w:charSpace="4294965247"/>
@@ -4358,7 +4246,7 @@
                     </pic:cNvPicPr>
                   </pic:nvPicPr>
                   <pic:blipFill>
-                    <a:blip r:embed="rId7"/>
+                    <a:blip r:embed="rId6"/>
                     <a:stretch>
                       <a:fillRect/>
                     </a:stretch>
@@ -6573,7 +6461,7 @@
                     </pic:cNvPicPr>
                   </pic:nvPicPr>
                   <pic:blipFill>
-                    <a:blip r:embed="rId8"/>
+                    <a:blip r:embed="rId7"/>
                     <a:stretch>
                       <a:fillRect/>
                     </a:stretch>
@@ -6986,16 +6874,60 @@
       </w:pPr>
       <w:r>
         <w:rPr/>
-        <w:t>Professor Luo has stated that no further approval needs to be sought from the university for the students to participate.</w:t>
-      </w:r>
-    </w:p>
-    <w:p>
-      <w:pPr>
-        <w:pStyle w:val="Normal"/>
+        <w:t xml:space="preserve">Professor Luo has stated that no further approval needs to be sought from the university for the students to participate. </w:t>
+      </w:r>
+      <w:r>
         <w:rPr/>
-      </w:pPr>
-      <w:r>
-        <w:rPr/>
+        <w:t xml:space="preserve">She added, </w:t>
+      </w:r>
+      <w:r>
+        <w:rPr>
+          <w:i/>
+          <w:iCs/>
+        </w:rPr>
+        <w:t>“</w:t>
+      </w:r>
+      <w:r>
+        <w:rPr>
+          <w:rFonts w:ascii="remind-proxima-nova;helvetica neue;arial;sans-serif" w:hAnsi="remind-proxima-nova;helvetica neue;arial;sans-serif"/>
+          <w:b w:val="false"/>
+          <w:i/>
+          <w:iCs/>
+          <w:caps w:val="false"/>
+          <w:smallCaps w:val="false"/>
+          <w:color w:val="282C31"/>
+          <w:spacing w:val="0"/>
+          <w:sz w:val="23"/>
+        </w:rPr>
+        <w:t>Joining this class, students have given their permission. The</w:t>
+      </w:r>
+      <w:r>
+        <w:rPr>
+          <w:rFonts w:ascii="remind-proxima-nova;helvetica neue;arial;sans-serif" w:hAnsi="remind-proxima-nova;helvetica neue;arial;sans-serif"/>
+          <w:b w:val="false"/>
+          <w:i/>
+          <w:iCs/>
+          <w:caps w:val="false"/>
+          <w:smallCaps w:val="false"/>
+          <w:color w:val="282C31"/>
+          <w:spacing w:val="0"/>
+          <w:sz w:val="23"/>
+        </w:rPr>
+        <w:t>y</w:t>
+      </w:r>
+      <w:r>
+        <w:rPr>
+          <w:rFonts w:ascii="remind-proxima-nova;helvetica neue;arial;sans-serif" w:hAnsi="remind-proxima-nova;helvetica neue;arial;sans-serif"/>
+          <w:b w:val="false"/>
+          <w:i/>
+          <w:iCs/>
+          <w:caps w:val="false"/>
+          <w:smallCaps w:val="false"/>
+          <w:color w:val="282C31"/>
+          <w:spacing w:val="0"/>
+          <w:sz w:val="23"/>
+        </w:rPr>
+        <w:t xml:space="preserve"> voluntarily joined this class that I set up just for the purpose to communicate about Erle.”</w:t>
       </w:r>
     </w:p>
     <w:p>
@@ -7076,21 +7008,7 @@
           <w:b/>
           <w:bCs/>
         </w:rPr>
-        <w:t>Q10a): Please outline what steps will be taken to ensure that Professor Luo’s role in th</w:t>
-      </w:r>
-      <w:r>
-        <w:rPr>
-          <w:b/>
-          <w:bCs/>
-        </w:rPr>
-        <w:t xml:space="preserve">e </w:t>
-      </w:r>
-      <w:r>
-        <w:rPr>
-          <w:b/>
-          <w:bCs/>
-        </w:rPr>
-        <w:t>study does not create any pressure for her students to take part or any undue expectation that they will do so;</w:t>
+        <w:t>Q10a): Please outline what steps will be taken to ensure that Professor Luo’s role in the study does not create any pressure for her students to take part or any undue expectation that they will do so;</w:t>
       </w:r>
     </w:p>
     <w:p>
@@ -7111,27 +7029,7 @@
           <w:sz w:val="24"/>
           <w:szCs w:val="24"/>
         </w:rPr>
-        <w:t xml:space="preserve">She </w:t>
-      </w:r>
-      <w:r>
-        <w:rPr>
-          <w:rFonts w:cs="Calibri"/>
-          <w:i/>
-          <w:iCs/>
-          <w:sz w:val="24"/>
-          <w:szCs w:val="24"/>
-        </w:rPr>
-        <w:t>(Prof. Luo)</w:t>
-      </w:r>
-      <w:r>
-        <w:rPr>
-          <w:rFonts w:cs="Calibri"/>
-          <w:i/>
-          <w:iCs/>
-          <w:sz w:val="24"/>
-          <w:szCs w:val="24"/>
-        </w:rPr>
-        <w:t xml:space="preserve"> will </w:t>
+        <w:t xml:space="preserve">She (Prof. Luo) will </w:t>
       </w:r>
       <w:r>
         <w:rPr>
@@ -7173,17 +7071,7 @@
           <w:sz w:val="24"/>
           <w:szCs w:val="24"/>
         </w:rPr>
-        <w:t xml:space="preserve">to </w:t>
-      </w:r>
-      <w:r>
-        <w:rPr>
-          <w:rFonts w:cs="Calibri"/>
-          <w:i/>
-          <w:iCs/>
-          <w:sz w:val="24"/>
-          <w:szCs w:val="24"/>
-        </w:rPr>
-        <w:t xml:space="preserve">students from the classes of students she teaches at Feng Chia University </w:t>
+        <w:t xml:space="preserve">to students from the classes of students she teaches at Feng Chia University </w:t>
       </w:r>
       <w:r>
         <w:rPr>
@@ -7194,7 +7082,103 @@
           <w:sz w:val="24"/>
           <w:szCs w:val="24"/>
         </w:rPr>
-        <w:t xml:space="preserve">and invite participation from those who express interest. Professor Luo has set up a virtual space on the app ‘Remind’ which she uses in her classes. Students will be free to join (and drop out of) the ERLE project by </w:t>
+        <w:t>and invite participation from those who express interest. Professor Luo has set up a virtual space on the app ‘Remind’ which she uses in her classes. Students will be free to join (and drop out of) the ERLE project by clicking the project icon on Remind. Professor Luo will make it clear that participation is voluntary and will not create any pressure for students to join.</w:t>
+      </w:r>
+    </w:p>
+    <w:p>
+      <w:pPr>
+        <w:pStyle w:val="Normal"/>
+        <w:rPr/>
+      </w:pPr>
+      <w:r>
+        <w:rPr>
+          <w:b/>
+          <w:bCs/>
+        </w:rPr>
+        <w:t xml:space="preserve"> </w:t>
+      </w:r>
+      <w:r>
+        <w:rPr>
+          <w:b/>
+          <w:bCs/>
+        </w:rPr>
+        <w:t>Q10: Specifically, how will the students from Taiwan be informed about the project and be recruited? Will it be made clear to the students that they are under no obligation to participate?</w:t>
+      </w:r>
+    </w:p>
+    <w:p>
+      <w:pPr>
+        <w:pStyle w:val="Normal"/>
+        <w:rPr/>
+      </w:pPr>
+      <w:r>
+        <w:rPr/>
+        <w:t>Professor Luo has already introduced the website to the students and directed them to watch the talk and ‘how to’ video on the main page of the website. She has asked that any students who are interested in taking part to sign up on the application which they use for their class (similar to Blackboard/Moodle). Professor Luo has made it clear that participation will be completely voluntary.</w:t>
+      </w:r>
+    </w:p>
+    <w:p>
+      <w:pPr>
+        <w:pStyle w:val="Normal"/>
+        <w:rPr/>
+      </w:pPr>
+      <w:r>
+        <w:rPr/>
+        <w:t></w:t>
+      </w:r>
+      <w:r>
+        <w:rPr>
+          <w:b/>
+          <w:bCs/>
+        </w:rPr>
+        <w:t xml:space="preserve"> </w:t>
+      </w:r>
+      <w:r>
+        <w:rPr>
+          <w:b/>
+          <w:bCs/>
+        </w:rPr>
+        <w:t>Q11: Professor Luo “will assign her own students to this experiment. She will choose those who she judges as most suited ...” Please clarify. Participants cannot be “assigned” to take part in research, merely invited to do so;</w:t>
+      </w:r>
+    </w:p>
+    <w:p>
+      <w:pPr>
+        <w:pStyle w:val="Normal"/>
+        <w:snapToGrid w:val="false"/>
+        <w:rPr>
+          <w:i/>
+          <w:i/>
+          <w:iCs/>
+        </w:rPr>
+      </w:pPr>
+      <w:r>
+        <w:rPr>
+          <w:rFonts w:cs="Calibri"/>
+          <w:i/>
+          <w:iCs/>
+          <w:sz w:val="24"/>
+          <w:szCs w:val="24"/>
+        </w:rPr>
+        <w:t xml:space="preserve">The ERLE platform has been used by Prof. Beate Luo who will </w:t>
+      </w:r>
+      <w:r>
+        <w:rPr>
+          <w:rFonts w:cs="Calibri"/>
+          <w:i/>
+          <w:iCs/>
+          <w:strike/>
+          <w:sz w:val="24"/>
+          <w:szCs w:val="24"/>
+        </w:rPr>
+        <w:t>assign</w:t>
+      </w:r>
+      <w:r>
+        <w:rPr>
+          <w:rFonts w:cs="Calibri"/>
+          <w:i/>
+          <w:iCs/>
+          <w:sz w:val="24"/>
+          <w:szCs w:val="24"/>
+        </w:rPr>
+        <w:t xml:space="preserve"> </w:t>
       </w:r>
       <w:r>
         <w:rPr>
@@ -7205,236 +7189,17 @@
           <w:sz w:val="24"/>
           <w:szCs w:val="24"/>
         </w:rPr>
-        <w:t xml:space="preserve">clicking </w:t>
+        <w:t>introduce it to</w:t>
       </w:r>
       <w:r>
         <w:rPr>
           <w:rFonts w:cs="Calibri"/>
           <w:i/>
           <w:iCs/>
-          <w:color w:val="FF3333"/>
-          <w:sz w:val="24"/>
-          <w:szCs w:val="24"/>
-        </w:rPr>
-        <w:t xml:space="preserve">the project </w:t>
-      </w:r>
-      <w:r>
-        <w:rPr>
-          <w:rFonts w:cs="Calibri"/>
-          <w:i/>
-          <w:iCs/>
-          <w:color w:val="FF3333"/>
-          <w:sz w:val="24"/>
-          <w:szCs w:val="24"/>
-        </w:rPr>
-        <w:t>icon</w:t>
-      </w:r>
-      <w:r>
-        <w:rPr>
-          <w:rFonts w:cs="Calibri"/>
-          <w:i/>
-          <w:iCs/>
-          <w:color w:val="FF3333"/>
-          <w:sz w:val="24"/>
-          <w:szCs w:val="24"/>
-        </w:rPr>
-        <w:t xml:space="preserve"> on Remind. </w:t>
-      </w:r>
-      <w:r>
-        <w:rPr>
-          <w:rFonts w:cs="Calibri"/>
-          <w:i/>
-          <w:iCs/>
-          <w:color w:val="FF3333"/>
-          <w:sz w:val="24"/>
-          <w:szCs w:val="24"/>
-        </w:rPr>
-        <w:t>Professor Luo will make it clear that participation is voluntary and will not create any pressure for students to join.</w:t>
-      </w:r>
-    </w:p>
-    <w:p>
-      <w:pPr>
-        <w:pStyle w:val="Normal"/>
-        <w:rPr>
-          <w:b/>
-          <w:b/>
-          <w:bCs/>
-        </w:rPr>
-      </w:pPr>
-      <w:r>
-        <w:rPr>
-          <w:b/>
-          <w:bCs/>
-        </w:rPr>
-        <w:t xml:space="preserve"> </w:t>
-      </w:r>
-      <w:r>
-        <w:rPr>
-          <w:b/>
-          <w:bCs/>
-        </w:rPr>
-        <w:t>Q10: Specifically, how will the students from Taiwan be informed about the project and</w:t>
-      </w:r>
-    </w:p>
-    <w:p>
-      <w:pPr>
-        <w:pStyle w:val="Normal"/>
-        <w:rPr>
-          <w:b/>
-          <w:b/>
-          <w:bCs/>
-        </w:rPr>
-      </w:pPr>
-      <w:r>
-        <w:rPr>
-          <w:b/>
-          <w:bCs/>
-        </w:rPr>
-        <w:t>be recruited? Will it be made clear to the students that they are under no obligation to</w:t>
-      </w:r>
-    </w:p>
-    <w:p>
-      <w:pPr>
-        <w:pStyle w:val="Normal"/>
-        <w:rPr>
-          <w:b/>
-          <w:b/>
-          <w:bCs/>
-        </w:rPr>
-      </w:pPr>
-      <w:r>
-        <w:rPr>
-          <w:b/>
-          <w:bCs/>
-        </w:rPr>
-        <w:t>participate?</w:t>
-      </w:r>
-    </w:p>
-    <w:p>
-      <w:pPr>
-        <w:pStyle w:val="Normal"/>
-        <w:rPr/>
-      </w:pPr>
-      <w:r>
-        <w:rPr/>
-        <w:t>Professor Luo has already introduced the website to the students and directed them to watch the talk and ‘how to’ video on the main page of the website. She has asked that any students who are interested in taking part to sign up on the application which they use for their class (similar to Blackboard/Moodle). Professor Luo has made it clear that participation will be completely voluntary.</w:t>
-      </w:r>
-    </w:p>
-    <w:p>
-      <w:pPr>
-        <w:pStyle w:val="Normal"/>
-        <w:rPr/>
-      </w:pPr>
-      <w:r>
-        <w:rPr/>
-        <w:t></w:t>
-      </w:r>
-      <w:r>
-        <w:rPr>
-          <w:b/>
-          <w:bCs/>
-        </w:rPr>
-        <w:t xml:space="preserve"> </w:t>
-      </w:r>
-      <w:r>
-        <w:rPr>
-          <w:b/>
-          <w:bCs/>
-        </w:rPr>
-        <w:t>Q11: Professor Luo “will assign her own students to this experiment. She will choose those who she judges as most suited ...” Please clarify. Participants cannot be “assigned” to take part in research, merely invited to do so;</w:t>
-      </w:r>
-    </w:p>
-    <w:p>
-      <w:pPr>
-        <w:pStyle w:val="Normal"/>
-        <w:snapToGrid w:val="false"/>
-        <w:rPr>
-          <w:i/>
-          <w:i/>
-          <w:iCs/>
-        </w:rPr>
-      </w:pPr>
-      <w:r>
-        <w:rPr>
-          <w:rFonts w:cs="Calibri"/>
-          <w:i/>
-          <w:iCs/>
-          <w:sz w:val="24"/>
-          <w:szCs w:val="24"/>
-        </w:rPr>
-        <w:t xml:space="preserve">The ERLE platform has been used by Prof. Beate Luo who will </w:t>
-      </w:r>
-      <w:r>
-        <w:rPr>
-          <w:rFonts w:cs="Calibri"/>
-          <w:i/>
-          <w:iCs/>
-          <w:strike/>
-          <w:sz w:val="24"/>
-          <w:szCs w:val="24"/>
-        </w:rPr>
-        <w:t>assign</w:t>
-      </w:r>
-      <w:r>
-        <w:rPr>
-          <w:rFonts w:cs="Calibri"/>
-          <w:i/>
-          <w:iCs/>
-          <w:sz w:val="24"/>
-          <w:szCs w:val="24"/>
-        </w:rPr>
-        <w:t xml:space="preserve"> </w:t>
-      </w:r>
-      <w:r>
-        <w:rPr>
-          <w:rFonts w:cs="Calibri"/>
-          <w:i/>
-          <w:iCs/>
-          <w:color w:val="FF3333"/>
-          <w:sz w:val="24"/>
-          <w:szCs w:val="24"/>
-        </w:rPr>
-        <w:t>introduce it to</w:t>
-      </w:r>
-      <w:r>
-        <w:rPr>
-          <w:rFonts w:cs="Calibri"/>
-          <w:i/>
-          <w:iCs/>
-          <w:sz w:val="24"/>
-          <w:szCs w:val="24"/>
-        </w:rPr>
-        <w:t xml:space="preserve"> </w:t>
-      </w:r>
-      <w:r>
-        <w:rPr>
-          <w:rFonts w:cs="Calibri"/>
-          <w:i/>
-          <w:iCs/>
-          <w:sz w:val="24"/>
-          <w:szCs w:val="24"/>
-        </w:rPr>
-        <w:t xml:space="preserve">her own students </w:t>
-      </w:r>
-      <w:r>
-        <w:rPr>
-          <w:rFonts w:cs="Calibri"/>
-          <w:i/>
-          <w:iCs/>
-          <w:sz w:val="24"/>
-          <w:szCs w:val="24"/>
-        </w:rPr>
-        <w:t>during class</w:t>
-      </w:r>
-      <w:r>
-        <w:rPr>
-          <w:rFonts w:cs="Calibri"/>
-          <w:i/>
-          <w:iCs/>
-          <w:sz w:val="24"/>
-          <w:szCs w:val="24"/>
-        </w:rPr>
-        <w:t xml:space="preserve">. She will </w:t>
+          <w:sz w:val="24"/>
+          <w:szCs w:val="24"/>
+        </w:rPr>
+        <w:t xml:space="preserve"> her own students during class. She will </w:t>
       </w:r>
       <w:r>
         <w:rPr>
@@ -7469,122 +7234,90 @@
           <w:sz w:val="24"/>
           <w:szCs w:val="24"/>
         </w:rPr>
-        <w:t xml:space="preserve">. </w:t>
+        <w:t>. Students who volunteer to take part will be invited to join a group on the app ‘Remind’, which the class use for their assignments. Then, e</w:t>
       </w:r>
       <w:r>
         <w:rPr>
           <w:rFonts w:cs="Calibri"/>
+          <w:i/>
+          <w:iCs/>
+          <w:sz w:val="24"/>
+          <w:szCs w:val="24"/>
+        </w:rPr>
+        <w:t xml:space="preserve">ach student, in addition to reading the information sheet, will be required to watch the ‘How To’ video and check a box indicating they have done so. When choosing a username, they will be asked to choose one from which they could not be identified. </w:t>
+      </w:r>
+    </w:p>
+    <w:p>
+      <w:pPr>
+        <w:pStyle w:val="Normal"/>
+        <w:rPr>
+          <w:b/>
+          <w:b/>
+          <w:bCs/>
+        </w:rPr>
+      </w:pPr>
+      <w:r>
+        <w:rPr>
+          <w:b/>
+          <w:bCs/>
+        </w:rPr>
+        <w:t xml:space="preserve"> </w:t>
+      </w:r>
+      <w:r>
+        <w:rPr>
+          <w:b/>
+          <w:bCs/>
+        </w:rPr>
+        <w:t>Q12: It is stated that participants can withdraw, but there is no explanation of the protocol for handling data for withdrawn participants;</w:t>
+      </w:r>
+    </w:p>
+    <w:p>
+      <w:pPr>
+        <w:pStyle w:val="Normal"/>
+        <w:rPr/>
+      </w:pPr>
+      <w:r>
+        <w:rPr/>
+        <w:t>On the information sheet:</w:t>
+      </w:r>
+    </w:p>
+    <w:p>
+      <w:pPr>
+        <w:pStyle w:val="Normal"/>
+        <w:rPr>
+          <w:i/>
           <w:i/>
           <w:iCs/>
           <w:color w:val="FF3333"/>
-          <w:sz w:val="24"/>
-          <w:szCs w:val="24"/>
-        </w:rPr>
-        <w:t>Students who volunteer to take part will be invited to join a group on the app ‘Remind’, which the class use for their assignments. Then, e</w:t>
-      </w:r>
-      <w:r>
-        <w:rPr>
-          <w:rFonts w:cs="Calibri"/>
-          <w:i/>
-          <w:iCs/>
-          <w:sz w:val="24"/>
-          <w:szCs w:val="24"/>
-        </w:rPr>
-        <w:t xml:space="preserve">ach student, in addition to reading the information sheet, will be required to watch the ‘How To’ video and check a box indicating they have done so. When choosing a username, they will be asked to choose one from which they could not be identified. </w:t>
-      </w:r>
-    </w:p>
-    <w:p>
-      <w:pPr>
-        <w:pStyle w:val="Normal"/>
-        <w:rPr>
-          <w:b/>
-          <w:b/>
-          <w:bCs/>
-        </w:rPr>
-      </w:pPr>
-      <w:r>
-        <w:rPr>
-          <w:b/>
-          <w:bCs/>
-        </w:rPr>
-        <w:t xml:space="preserve"> </w:t>
-      </w:r>
-      <w:r>
-        <w:rPr>
-          <w:b/>
-          <w:bCs/>
-        </w:rPr>
-        <w:t>Q12: It is stated that participants can withdraw, but there is no explanation of the protocol for handling data for withdrawn participants;</w:t>
-      </w:r>
-    </w:p>
-    <w:p>
-      <w:pPr>
-        <w:pStyle w:val="Normal"/>
-        <w:rPr/>
-      </w:pPr>
-      <w:r>
-        <w:rPr/>
-        <w:t>On the information sheet:</w:t>
-      </w:r>
-    </w:p>
-    <w:p>
-      <w:pPr>
-        <w:pStyle w:val="Normal"/>
-        <w:rPr>
-          <w:i/>
+        </w:rPr>
+      </w:pPr>
+      <w:r>
+        <w:rPr>
           <w:i/>
           <w:iCs/>
           <w:color w:val="FF3333"/>
         </w:rPr>
-      </w:pPr>
-      <w:r>
-        <w:rPr>
-          <w:i/>
-          <w:iCs/>
-          <w:color w:val="FF3333"/>
-        </w:rPr>
         <w:t>If you wish to withdraw, you can send an email to john.sloan.1@ucdconnect.ie with the subject “withdraw from ERLE - &lt;username&gt;”. If you want a copy of your data, or wish your data to be deleted, you can state that in the email and we will follow your request.</w:t>
       </w:r>
     </w:p>
     <w:p>
       <w:pPr>
         <w:pStyle w:val="Normal"/>
-        <w:rPr>
-          <w:b/>
+        <w:rPr/>
+      </w:pPr>
+      <w:r>
+        <w:rPr>
           <w:b/>
           <w:bCs/>
         </w:rPr>
-      </w:pPr>
+        <w:t xml:space="preserve"> </w:t>
+      </w:r>
       <w:r>
         <w:rPr>
           <w:b/>
           <w:bCs/>
         </w:rPr>
-        <w:t xml:space="preserve"> </w:t>
-      </w:r>
-      <w:r>
-        <w:rPr>
-          <w:b/>
-          <w:bCs/>
-        </w:rPr>
-        <w:t>Q13a): Please review the consent process and clarify whether Q13 a) should be “yes”</w:t>
-      </w:r>
-    </w:p>
-    <w:p>
-      <w:pPr>
-        <w:pStyle w:val="Normal"/>
-        <w:rPr>
-          <w:b/>
-          <w:b/>
-          <w:bCs/>
-        </w:rPr>
-      </w:pPr>
-      <w:r>
-        <w:rPr>
-          <w:b/>
-          <w:bCs/>
-        </w:rPr>
-        <w:t>rather than ”no” (a consent form is included in the supporting documentation);</w:t>
+        <w:t>Q13a): Please review the consent process and clarify whether Q13 a) should be “yes” rather than ”no” (a consent form is included in the supporting documentation);</w:t>
       </w:r>
     </w:p>
     <w:p>
@@ -7600,59 +7333,21 @@
     <w:p>
       <w:pPr>
         <w:pStyle w:val="Normal"/>
-        <w:rPr>
-          <w:b/>
+        <w:rPr/>
+      </w:pPr>
+      <w:r>
+        <w:rPr>
           <w:b/>
           <w:bCs/>
         </w:rPr>
-      </w:pPr>
+        <w:t xml:space="preserve"> </w:t>
+      </w:r>
       <w:r>
         <w:rPr>
           <w:b/>
           <w:bCs/>
         </w:rPr>
-        <w:t xml:space="preserve"> </w:t>
-      </w:r>
-      <w:r>
-        <w:rPr>
-          <w:b/>
-          <w:bCs/>
-        </w:rPr>
-        <w:t>Q15: “Only the PI, Professor Beate Luo and the participant will have knowledge of the</w:t>
-      </w:r>
-    </w:p>
-    <w:p>
-      <w:pPr>
-        <w:pStyle w:val="Normal"/>
-        <w:rPr>
-          <w:b/>
-          <w:b/>
-          <w:bCs/>
-        </w:rPr>
-      </w:pPr>
-      <w:r>
-        <w:rPr>
-          <w:b/>
-          <w:bCs/>
-        </w:rPr>
-        <w:t>link between username and participant.” How will the PI and Professor Luo know what</w:t>
-      </w:r>
-    </w:p>
-    <w:p>
-      <w:pPr>
-        <w:pStyle w:val="Normal"/>
-        <w:rPr>
-          <w:b/>
-          <w:b/>
-          <w:bCs/>
-        </w:rPr>
-      </w:pPr>
-      <w:r>
-        <w:rPr>
-          <w:b/>
-          <w:bCs/>
-        </w:rPr>
-        <w:t>this link is? Why is it necessary that they should know this?</w:t>
+        <w:t>Q15: “Only the PI, Professor Beate Luo and the participant will have knowledge of the link between username and participant.” How will the PI and Professor Luo know what this link is? Why is it necessary that they should know this?</w:t>
       </w:r>
     </w:p>
     <w:p>
@@ -7724,7 +7419,53 @@
           <w:szCs w:val="24"/>
           <w:lang w:val="en-IE"/>
         </w:rPr>
-        <w:t>The PI will not know the real name</w:t>
+        <w:t>The PI will not know the real name of the participants. Prof Beate Luo will not know the participants usernames.</w:t>
+      </w:r>
+    </w:p>
+    <w:p>
+      <w:pPr>
+        <w:pStyle w:val="Normal"/>
+        <w:rPr>
+          <w:b/>
+          <w:b/>
+          <w:bCs/>
+        </w:rPr>
+      </w:pPr>
+      <w:r>
+        <w:rPr>
+          <w:b/>
+          <w:bCs/>
+        </w:rPr>
+        <w:t xml:space="preserve"> </w:t>
+      </w:r>
+      <w:r>
+        <w:rPr>
+          <w:b/>
+          <w:bCs/>
+        </w:rPr>
+        <w:t>Q20: Is the idea that the data gathered from the study will be made available publicly for research purposes? If so, there is no objection to this, if it is suitable de-identified, but this should be stated in the submission.</w:t>
+      </w:r>
+    </w:p>
+    <w:p>
+      <w:pPr>
+        <w:pStyle w:val="Normal"/>
+        <w:snapToGrid w:val="false"/>
+        <w:rPr>
+          <w:i/>
+          <w:i/>
+          <w:iCs/>
+        </w:rPr>
+      </w:pPr>
+      <w:r>
+        <w:rPr>
+          <w:rFonts w:cs="Calibri"/>
+          <w:i/>
+          <w:iCs/>
+          <w:sz w:val="24"/>
+          <w:szCs w:val="24"/>
+          <w:lang w:val="en-IE"/>
+        </w:rPr>
+        <w:t xml:space="preserve">The data will be maintained in the database for use in training pronunciation and grammatical error detection models. </w:t>
       </w:r>
       <w:r>
         <w:rPr>
@@ -7736,76 +7477,6 @@
           <w:szCs w:val="24"/>
           <w:lang w:val="en-IE"/>
         </w:rPr>
-        <w:t xml:space="preserve"> </w:t>
-      </w:r>
-      <w:r>
-        <w:rPr>
-          <w:rFonts w:cs="Calibri"/>
-          <w:i/>
-          <w:iCs/>
-          <w:color w:val="FF3333"/>
-          <w:sz w:val="24"/>
-          <w:szCs w:val="24"/>
-          <w:lang w:val="en-IE"/>
-        </w:rPr>
-        <w:t>of the participants. Prof Beate Luo will not know the participants usernames.</w:t>
-      </w:r>
-    </w:p>
-    <w:p>
-      <w:pPr>
-        <w:pStyle w:val="Normal"/>
-        <w:rPr>
-          <w:b/>
-          <w:b/>
-          <w:bCs/>
-        </w:rPr>
-      </w:pPr>
-      <w:r>
-        <w:rPr>
-          <w:b/>
-          <w:bCs/>
-        </w:rPr>
-        <w:t xml:space="preserve"> </w:t>
-      </w:r>
-      <w:r>
-        <w:rPr>
-          <w:b/>
-          <w:bCs/>
-        </w:rPr>
-        <w:t>Q20: Is the idea that the data gathered from the study will be made available publicly for research purposes? If so, there is no objection to this, if it is suitable de-identified, but this should be stated in the submission.</w:t>
-      </w:r>
-    </w:p>
-    <w:p>
-      <w:pPr>
-        <w:pStyle w:val="Normal"/>
-        <w:snapToGrid w:val="false"/>
-        <w:rPr>
-          <w:i/>
-          <w:i/>
-          <w:iCs/>
-        </w:rPr>
-      </w:pPr>
-      <w:r>
-        <w:rPr>
-          <w:rFonts w:cs="Calibri"/>
-          <w:i/>
-          <w:iCs/>
-          <w:sz w:val="24"/>
-          <w:szCs w:val="24"/>
-          <w:lang w:val="en-IE"/>
-        </w:rPr>
-        <w:t xml:space="preserve">The data will be maintained in the database for use in training pronunciation and grammatical error detection models. </w:t>
-      </w:r>
-      <w:r>
-        <w:rPr>
-          <w:rFonts w:cs="Calibri"/>
-          <w:i/>
-          <w:iCs/>
-          <w:color w:val="FF3333"/>
-          <w:sz w:val="24"/>
-          <w:szCs w:val="24"/>
-          <w:lang w:val="en-IE"/>
-        </w:rPr>
         <w:t>It will not be made publicly available.</w:t>
       </w:r>
     </w:p>
@@ -7822,49 +7493,21 @@
     <w:p>
       <w:pPr>
         <w:pStyle w:val="Normal"/>
-        <w:rPr>
-          <w:b/>
+        <w:rPr/>
+      </w:pPr>
+      <w:r>
+        <w:rPr>
           <w:b/>
           <w:bCs/>
         </w:rPr>
-      </w:pPr>
+        <w:t xml:space="preserve"> </w:t>
+      </w:r>
       <w:r>
         <w:rPr>
           <w:b/>
           <w:bCs/>
         </w:rPr>
-        <w:t xml:space="preserve"> </w:t>
-      </w:r>
-      <w:r>
-        <w:rPr>
-          <w:b/>
-          <w:bCs/>
-        </w:rPr>
-        <w:t>Information Sheet: Why have I been invited to take part? Please change “chosen” to</w:t>
-      </w:r>
-    </w:p>
-    <w:p>
-      <w:pPr>
-        <w:pStyle w:val="Normal"/>
-        <w:rPr>
-          <w:b/>
-          <w:b/>
-          <w:bCs/>
-        </w:rPr>
-      </w:pPr>
-      <w:r>
-        <w:rPr>
-          <w:b/>
-          <w:bCs/>
-        </w:rPr>
-        <w:t>“</w:t>
-      </w:r>
-      <w:r>
-        <w:rPr>
-          <w:b/>
-          <w:bCs/>
-        </w:rPr>
-        <w:t>suggested”, “recommendation” or something of that nature;</w:t>
+        <w:t>Information Sheet: Why have I been invited to take part? Please change “chosen” to “suggested”, “recommendation” or something of that nature;</w:t>
       </w:r>
     </w:p>
     <w:p>
@@ -7898,14 +7541,7 @@
           <w:b/>
           <w:bCs/>
         </w:rPr>
-        <w:t>Please include more detail in the information leaflet, so that the prospective participant i</w:t>
-      </w:r>
-      <w:r>
-        <w:rPr>
-          <w:b/>
-          <w:bCs/>
-        </w:rPr>
-        <w:t xml:space="preserve">s </w:t>
+        <w:t xml:space="preserve">Please include more detail in the information leaflet, so that the prospective participant is </w:t>
       </w:r>
       <w:r>
         <w:rPr>
@@ -7944,25 +7580,21 @@
         <w:pStyle w:val="TextBody"/>
         <w:widowControl/>
         <w:spacing w:before="0" w:after="200"/>
-        <w:rPr>
-          <w:b/>
+        <w:rPr/>
+      </w:pPr>
+      <w:r>
+        <w:rPr>
           <w:b/>
           <w:bCs/>
         </w:rPr>
-      </w:pPr>
+        <w:t xml:space="preserve"> </w:t>
+      </w:r>
       <w:r>
         <w:rPr>
           <w:b/>
           <w:bCs/>
         </w:rPr>
-        <w:t xml:space="preserve"> </w:t>
-      </w:r>
-      <w:r>
-        <w:rPr>
-          <w:b/>
-          <w:bCs/>
-        </w:rPr>
-        <w:t>The information and consent forms are only in English, a translation into the native</w:t>
+        <w:t>The information and consent forms are only in English, a translation into the native language should also be provided;</w:t>
       </w:r>
     </w:p>
     <w:p>
@@ -7970,18 +7602,14 @@
         <w:pStyle w:val="TextBody"/>
         <w:widowControl/>
         <w:spacing w:before="0" w:after="200"/>
-        <w:rPr>
-          <w:b/>
-          <w:b/>
-          <w:bCs/>
-        </w:rPr>
-      </w:pPr>
-      <w:r>
-        <w:rPr>
-          <w:b/>
-          <w:bCs/>
-        </w:rPr>
-        <w:t>language should also be provided;</w:t>
+        <w:rPr/>
+      </w:pPr>
+      <w:r>
+        <w:rPr>
+          <w:i w:val="false"/>
+          <w:iCs w:val="false"/>
+        </w:rPr>
+        <w:t>A translation has been provided for each sentence in the information sheet and consent form. This translation will be checked by an assistant of Professor Luo before students sign up.</w:t>
       </w:r>
     </w:p>
     <w:p>
@@ -7990,17 +7618,24 @@
         <w:widowControl/>
         <w:spacing w:before="0" w:after="200"/>
         <w:rPr>
-          <w:i w:val="false"/>
-          <w:i w:val="false"/>
-          <w:iCs w:val="false"/>
-        </w:rPr>
-      </w:pPr>
-      <w:r>
-        <w:rPr>
-          <w:i w:val="false"/>
-          <w:iCs w:val="false"/>
-        </w:rPr>
-        <w:t>A translation has been provided for each sentence in the information sheet and consent form. This translation will be checked by an assisstant of Professor Luo before students sign up.</w:t>
+          <w:b/>
+          <w:b/>
+          <w:bCs/>
+        </w:rPr>
+      </w:pPr>
+      <w:r>
+        <w:rPr>
+          <w:b/>
+          <w:bCs/>
+        </w:rPr>
+        <w:t xml:space="preserve"> </w:t>
+      </w:r>
+      <w:r>
+        <w:rPr>
+          <w:b/>
+          <w:bCs/>
+        </w:rPr>
+        <w:t>Consent Form: Please check for and correct errors (e.g. “trian” instead of “train”).</w:t>
       </w:r>
     </w:p>
     <w:p>
@@ -8009,24 +7644,17 @@
         <w:widowControl/>
         <w:spacing w:before="0" w:after="200"/>
         <w:rPr>
-          <w:b/>
-          <w:b/>
-          <w:bCs/>
-        </w:rPr>
-      </w:pPr>
-      <w:r>
-        <w:rPr>
-          <w:b/>
-          <w:bCs/>
-        </w:rPr>
-        <w:t xml:space="preserve"> </w:t>
-      </w:r>
-      <w:r>
-        <w:rPr>
-          <w:b/>
-          <w:bCs/>
-        </w:rPr>
-        <w:t>Consent Form: Please check for and correct errors (e.g. “trian” instead of “train”).</w:t>
+          <w:i w:val="false"/>
+          <w:i w:val="false"/>
+          <w:iCs w:val="false"/>
+        </w:rPr>
+      </w:pPr>
+      <w:r>
+        <w:rPr>
+          <w:i w:val="false"/>
+          <w:iCs w:val="false"/>
+        </w:rPr>
+        <w:t>Fixed.</w:t>
       </w:r>
     </w:p>
     <w:p>
@@ -8035,17 +7663,24 @@
         <w:widowControl/>
         <w:spacing w:before="0" w:after="200"/>
         <w:rPr>
-          <w:i w:val="false"/>
-          <w:i w:val="false"/>
-          <w:iCs w:val="false"/>
-        </w:rPr>
-      </w:pPr>
-      <w:r>
-        <w:rPr>
-          <w:i w:val="false"/>
-          <w:iCs w:val="false"/>
-        </w:rPr>
-        <w:t>Fixed.</w:t>
+          <w:b/>
+          <w:b/>
+          <w:bCs/>
+        </w:rPr>
+      </w:pPr>
+      <w:r>
+        <w:rPr>
+          <w:b/>
+          <w:bCs/>
+        </w:rPr>
+        <w:t xml:space="preserve"> </w:t>
+      </w:r>
+      <w:r>
+        <w:rPr>
+          <w:b/>
+          <w:bCs/>
+        </w:rPr>
+        <w:t>Please include more detail in the methods section on what the participants will be doing in and also supplementary information e.g. to what questions or prompts are they responding and what will a typical session look like?</w:t>
       </w:r>
     </w:p>
     <w:p>
@@ -8054,24 +7689,24 @@
         <w:widowControl/>
         <w:spacing w:before="0" w:after="200"/>
         <w:rPr>
-          <w:b/>
-          <w:b/>
-          <w:bCs/>
-        </w:rPr>
-      </w:pPr>
-      <w:r>
-        <w:rPr>
-          <w:b/>
-          <w:bCs/>
-        </w:rPr>
-        <w:t xml:space="preserve"> </w:t>
-      </w:r>
-      <w:r>
-        <w:rPr>
-          <w:b/>
-          <w:bCs/>
-        </w:rPr>
-        <w:t>Please include more detail in the methods section on what the participants will be doing in and also supplementary information e.g. to what questions or prompts are they responding and what will a typical session look like?</w:t>
+          <w:i w:val="false"/>
+          <w:i w:val="false"/>
+          <w:iCs w:val="false"/>
+        </w:rPr>
+      </w:pPr>
+      <w:r>
+        <w:rPr>
+          <w:rFonts w:cs="Times New Roman" w:ascii="Times New Roman" w:hAnsi="Times New Roman"/>
+          <w:b w:val="false"/>
+          <w:i w:val="false"/>
+          <w:iCs w:val="false"/>
+          <w:caps w:val="false"/>
+          <w:smallCaps w:val="false"/>
+          <w:color w:val="000000"/>
+          <w:spacing w:val="0"/>
+          <w:sz w:val="28"/>
+        </w:rPr>
+        <w:t>Additional explanation has been added, e.g.:</w:t>
       </w:r>
     </w:p>
     <w:p>
@@ -8080,24 +7715,94 @@
         <w:widowControl/>
         <w:spacing w:before="0" w:after="200"/>
         <w:rPr>
-          <w:i w:val="false"/>
-          <w:i w:val="false"/>
-          <w:iCs w:val="false"/>
+          <w:i/>
+          <w:i/>
+          <w:iCs/>
         </w:rPr>
       </w:pPr>
       <w:r>
         <w:rPr>
           <w:rFonts w:cs="Times New Roman" w:ascii="Times New Roman" w:hAnsi="Times New Roman"/>
           <w:b w:val="false"/>
-          <w:i w:val="false"/>
-          <w:iCs w:val="false"/>
+          <w:i/>
+          <w:iCs/>
           <w:caps w:val="false"/>
           <w:smallCaps w:val="false"/>
           <w:color w:val="000000"/>
           <w:spacing w:val="0"/>
           <w:sz w:val="28"/>
         </w:rPr>
-        <w:t>Additional explanation has been added, e.g.:</w:t>
+        <w:t xml:space="preserve">If you decide to participate, you will be able to practice your English with the avatar for 30 minutes </w:t>
+      </w:r>
+      <w:r>
+        <w:rPr>
+          <w:rFonts w:cs="Times New Roman" w:ascii="Times New Roman" w:hAnsi="Times New Roman"/>
+          <w:b w:val="false"/>
+          <w:i/>
+          <w:iCs/>
+          <w:caps w:val="false"/>
+          <w:smallCaps w:val="false"/>
+          <w:color w:val="FF3333"/>
+          <w:spacing w:val="0"/>
+          <w:sz w:val="28"/>
+        </w:rPr>
+        <w:t>in each class.</w:t>
+      </w:r>
+      <w:r>
+        <w:rPr>
+          <w:rFonts w:cs="Times New Roman" w:ascii="Times New Roman" w:hAnsi="Times New Roman"/>
+          <w:b w:val="false"/>
+          <w:i/>
+          <w:iCs/>
+          <w:caps w:val="false"/>
+          <w:smallCaps w:val="false"/>
+          <w:color w:val="000000"/>
+          <w:spacing w:val="0"/>
+          <w:sz w:val="28"/>
+        </w:rPr>
+        <w:t xml:space="preserve"> </w:t>
+      </w:r>
+      <w:r>
+        <w:rPr>
+          <w:rFonts w:cs="Times New Roman" w:ascii="Times New Roman" w:hAnsi="Times New Roman"/>
+          <w:b w:val="false"/>
+          <w:i/>
+          <w:iCs/>
+          <w:caps w:val="false"/>
+          <w:smallCaps w:val="false"/>
+          <w:color w:val="FF3333"/>
+          <w:spacing w:val="0"/>
+          <w:sz w:val="28"/>
+        </w:rPr>
+        <w:t>You will be able to join classes for 12 weeks.</w:t>
+      </w:r>
+      <w:r>
+        <w:rPr>
+          <w:rFonts w:cs="Times New Roman" w:ascii="Times New Roman" w:hAnsi="Times New Roman"/>
+          <w:b w:val="false"/>
+          <w:i/>
+          <w:iCs/>
+          <w:caps w:val="false"/>
+          <w:smallCaps w:val="false"/>
+          <w:color w:val="000000"/>
+          <w:spacing w:val="0"/>
+          <w:sz w:val="28"/>
+        </w:rPr>
+        <w:t xml:space="preserve"> You may choose to type or speak to input sentences. </w:t>
+      </w:r>
+      <w:r>
+        <w:rPr>
+          <w:rFonts w:cs="Times New Roman" w:ascii="Times New Roman" w:hAnsi="Times New Roman"/>
+          <w:b w:val="false"/>
+          <w:i/>
+          <w:iCs/>
+          <w:caps w:val="false"/>
+          <w:smallCaps w:val="false"/>
+          <w:color w:val="FF3333"/>
+          <w:spacing w:val="0"/>
+          <w:sz w:val="28"/>
+        </w:rPr>
+        <w:t>You will receive feedback from a native English speaker. This feedback will be shown in the facial expressions of the avatar. If you make mistakes, you will be able to see where the errors are and what the correction is.</w:t>
       </w:r>
     </w:p>
     <w:p>
@@ -8106,178 +7811,25 @@
         <w:widowControl/>
         <w:spacing w:before="0" w:after="200"/>
         <w:rPr>
-          <w:i/>
-          <w:i/>
-          <w:iCs/>
+          <w:i w:val="false"/>
+          <w:i w:val="false"/>
+          <w:iCs w:val="false"/>
+          <w:color w:val="000000"/>
         </w:rPr>
       </w:pPr>
       <w:r>
         <w:rPr>
           <w:rFonts w:cs="Times New Roman" w:ascii="Times New Roman" w:hAnsi="Times New Roman"/>
           <w:b w:val="false"/>
-          <w:i/>
-          <w:iCs/>
+          <w:i w:val="false"/>
+          <w:iCs w:val="false"/>
           <w:caps w:val="false"/>
           <w:smallCaps w:val="false"/>
           <w:color w:val="000000"/>
           <w:spacing w:val="0"/>
           <w:sz w:val="28"/>
         </w:rPr>
-        <w:t xml:space="preserve">If you decide to participate, </w:t>
-      </w:r>
-      <w:r>
-        <w:rPr>
-          <w:rFonts w:cs="Times New Roman" w:ascii="Times New Roman" w:hAnsi="Times New Roman"/>
-          <w:b w:val="false"/>
-          <w:i/>
-          <w:iCs/>
-          <w:caps w:val="false"/>
-          <w:smallCaps w:val="false"/>
-          <w:color w:val="000000"/>
-          <w:spacing w:val="0"/>
-          <w:sz w:val="28"/>
-        </w:rPr>
-        <w:t>you will be able to</w:t>
-      </w:r>
-      <w:r>
-        <w:rPr>
-          <w:rFonts w:cs="Times New Roman" w:ascii="Times New Roman" w:hAnsi="Times New Roman"/>
-          <w:b w:val="false"/>
-          <w:i/>
-          <w:iCs/>
-          <w:caps w:val="false"/>
-          <w:smallCaps w:val="false"/>
-          <w:color w:val="000000"/>
-          <w:spacing w:val="0"/>
-          <w:sz w:val="28"/>
-        </w:rPr>
-        <w:t xml:space="preserve"> practice your English with the avatar for 30 minutes </w:t>
-      </w:r>
-      <w:r>
-        <w:rPr>
-          <w:rFonts w:cs="Times New Roman" w:ascii="Times New Roman" w:hAnsi="Times New Roman"/>
-          <w:b w:val="false"/>
-          <w:i/>
-          <w:iCs/>
-          <w:caps w:val="false"/>
-          <w:smallCaps w:val="false"/>
-          <w:color w:val="FF3333"/>
-          <w:spacing w:val="0"/>
-          <w:sz w:val="28"/>
-        </w:rPr>
-        <w:t>in each class</w:t>
-      </w:r>
-      <w:r>
-        <w:rPr>
-          <w:rFonts w:cs="Times New Roman" w:ascii="Times New Roman" w:hAnsi="Times New Roman"/>
-          <w:b w:val="false"/>
-          <w:i/>
-          <w:iCs/>
-          <w:caps w:val="false"/>
-          <w:smallCaps w:val="false"/>
-          <w:color w:val="FF3333"/>
-          <w:spacing w:val="0"/>
-          <w:sz w:val="28"/>
-        </w:rPr>
-        <w:t>.</w:t>
-      </w:r>
-      <w:r>
-        <w:rPr>
-          <w:rFonts w:cs="Times New Roman" w:ascii="Times New Roman" w:hAnsi="Times New Roman"/>
-          <w:b w:val="false"/>
-          <w:i/>
-          <w:iCs/>
-          <w:caps w:val="false"/>
-          <w:smallCaps w:val="false"/>
-          <w:color w:val="000000"/>
-          <w:spacing w:val="0"/>
-          <w:sz w:val="28"/>
-        </w:rPr>
-        <w:t xml:space="preserve"> </w:t>
-      </w:r>
-      <w:r>
-        <w:rPr>
-          <w:rFonts w:cs="Times New Roman" w:ascii="Times New Roman" w:hAnsi="Times New Roman"/>
-          <w:b w:val="false"/>
-          <w:i/>
-          <w:iCs/>
-          <w:caps w:val="false"/>
-          <w:smallCaps w:val="false"/>
-          <w:color w:val="FF3333"/>
-          <w:spacing w:val="0"/>
-          <w:sz w:val="28"/>
-        </w:rPr>
-        <w:t>You will be able to join classes for 12 weeks.</w:t>
-      </w:r>
-      <w:r>
-        <w:rPr>
-          <w:rFonts w:cs="Times New Roman" w:ascii="Times New Roman" w:hAnsi="Times New Roman"/>
-          <w:b w:val="false"/>
-          <w:i/>
-          <w:iCs/>
-          <w:caps w:val="false"/>
-          <w:smallCaps w:val="false"/>
-          <w:color w:val="000000"/>
-          <w:spacing w:val="0"/>
-          <w:sz w:val="28"/>
-        </w:rPr>
-        <w:t xml:space="preserve"> </w:t>
-      </w:r>
-      <w:r>
-        <w:rPr>
-          <w:rFonts w:cs="Times New Roman" w:ascii="Times New Roman" w:hAnsi="Times New Roman"/>
-          <w:b w:val="false"/>
-          <w:i/>
-          <w:iCs/>
-          <w:caps w:val="false"/>
-          <w:smallCaps w:val="false"/>
-          <w:color w:val="000000"/>
-          <w:spacing w:val="0"/>
-          <w:sz w:val="28"/>
-        </w:rPr>
-        <w:t xml:space="preserve">You may choose to type or speak to input sentences. </w:t>
-      </w:r>
-      <w:r>
-        <w:rPr>
-          <w:rFonts w:cs="Times New Roman" w:ascii="Times New Roman" w:hAnsi="Times New Roman"/>
-          <w:b w:val="false"/>
-          <w:i/>
-          <w:iCs/>
-          <w:caps w:val="false"/>
-          <w:smallCaps w:val="false"/>
-          <w:color w:val="FF3333"/>
-          <w:spacing w:val="0"/>
-          <w:sz w:val="28"/>
-        </w:rPr>
-        <w:t xml:space="preserve">You will receive feedback from a native English speaker. This feedback will be shown in the facial expressions of the avatar. If you make mistakes, you will be able to see where the errors are </w:t>
-      </w:r>
-      <w:r>
-        <w:rPr>
-          <w:rFonts w:cs="Times New Roman" w:ascii="Times New Roman" w:hAnsi="Times New Roman"/>
-          <w:b w:val="false"/>
-          <w:i/>
-          <w:iCs/>
-          <w:caps w:val="false"/>
-          <w:smallCaps w:val="false"/>
-          <w:color w:val="FF3333"/>
-          <w:spacing w:val="0"/>
-          <w:sz w:val="28"/>
-        </w:rPr>
-        <w:t>and</w:t>
-      </w:r>
-      <w:r>
-        <w:rPr>
-          <w:rFonts w:cs="Times New Roman" w:ascii="Times New Roman" w:hAnsi="Times New Roman"/>
-          <w:b w:val="false"/>
-          <w:i/>
-          <w:iCs/>
-          <w:caps w:val="false"/>
-          <w:smallCaps w:val="false"/>
-          <w:color w:val="FF3333"/>
-          <w:spacing w:val="0"/>
-          <w:sz w:val="28"/>
-        </w:rPr>
-        <w:t xml:space="preserve"> what the correction is.</w:t>
+        <w:t>The how-to video on the main page of the site gives a full and comprehensive picture of what is involved in a typical session. It has been designed specifically for L2 learners, and the first check box potential participants must click confirms that they have watched this video. In their first session, the avatar also reminds participants of the video and a link is given in the navigation bar.</w:t>
       </w:r>
     </w:p>
     <w:p>
@@ -8286,25 +7838,24 @@
         <w:widowControl/>
         <w:spacing w:before="0" w:after="200"/>
         <w:rPr>
-          <w:i w:val="false"/>
-          <w:i w:val="false"/>
-          <w:iCs w:val="false"/>
-          <w:color w:val="000000"/>
-        </w:rPr>
-      </w:pPr>
-      <w:r>
-        <w:rPr>
-          <w:rFonts w:cs="Times New Roman" w:ascii="Times New Roman" w:hAnsi="Times New Roman"/>
-          <w:b w:val="false"/>
-          <w:i w:val="false"/>
-          <w:iCs w:val="false"/>
-          <w:caps w:val="false"/>
-          <w:smallCaps w:val="false"/>
-          <w:color w:val="000000"/>
-          <w:spacing w:val="0"/>
-          <w:sz w:val="28"/>
-        </w:rPr>
-        <w:t>The how-to video on the main page of the site gives a full and comprehensive picture of what is involved in a typical session. It has been designed specifically for L2 learners, and the first check box potential participants must click confirms that they have watched this video. In their first session, the avatar also reminds participants of the video and a link is given in the navigation bar.</w:t>
+          <w:b/>
+          <w:b/>
+          <w:bCs/>
+        </w:rPr>
+      </w:pPr>
+      <w:r>
+        <w:rPr>
+          <w:b/>
+          <w:bCs/>
+        </w:rPr>
+        <w:t xml:space="preserve"> </w:t>
+      </w:r>
+      <w:r>
+        <w:rPr>
+          <w:b/>
+          <w:bCs/>
+        </w:rPr>
+        <w:t>Consent Form: Please consider asking for the participant specific consent to the data being archived.</w:t>
       </w:r>
     </w:p>
     <w:p>
@@ -8313,24 +7864,17 @@
         <w:widowControl/>
         <w:spacing w:before="0" w:after="200"/>
         <w:rPr>
-          <w:b/>
-          <w:b/>
-          <w:bCs/>
-        </w:rPr>
-      </w:pPr>
-      <w:r>
-        <w:rPr>
-          <w:b/>
-          <w:bCs/>
-        </w:rPr>
-        <w:t xml:space="preserve"> </w:t>
-      </w:r>
-      <w:r>
-        <w:rPr>
-          <w:b/>
-          <w:bCs/>
-        </w:rPr>
-        <w:t>Consent Form: Please consider asking for the participant specific consent to the data being archived.</w:t>
+          <w:i w:val="false"/>
+          <w:i w:val="false"/>
+          <w:iCs w:val="false"/>
+        </w:rPr>
+      </w:pPr>
+      <w:r>
+        <w:rPr>
+          <w:i w:val="false"/>
+          <w:iCs w:val="false"/>
+        </w:rPr>
+        <w:t>Added:</w:t>
       </w:r>
     </w:p>
     <w:p>
@@ -8338,34 +7882,7 @@
         <w:pStyle w:val="TextBody"/>
         <w:widowControl/>
         <w:spacing w:before="0" w:after="200"/>
-        <w:rPr>
-          <w:i w:val="false"/>
-          <w:i w:val="false"/>
-          <w:iCs w:val="false"/>
-        </w:rPr>
-      </w:pPr>
-      <w:r>
-        <w:rPr>
-          <w:i w:val="false"/>
-          <w:iCs w:val="false"/>
-        </w:rPr>
-        <w:t>Added:</w:t>
-      </w:r>
-    </w:p>
-    <w:p>
-      <w:pPr>
-        <w:pStyle w:val="TextBody"/>
-        <w:widowControl/>
-        <w:spacing w:before="0" w:after="200"/>
-        <w:rPr>
-          <w:i/>
-          <w:i/>
-          <w:iCs/>
-          <w:caps w:val="false"/>
-          <w:smallCaps w:val="false"/>
-          <w:color w:val="FF3333"/>
-          <w:spacing w:val="0"/>
-        </w:rPr>
+        <w:rPr/>
       </w:pPr>
       <w:r>
         <w:rPr>
@@ -8387,7 +7904,7 @@
         <w:sectPr>
           <w:type w:val="continuous"/>
           <w:pgSz w:w="12240" w:h="15840"/>
-          <w:pgMar w:left="1220" w:right="1220" w:header="1168" w:top="1225" w:footer="1168" w:bottom="1225" w:gutter="0"/>
+          <w:pgMar w:left="1470" w:right="1470" w:header="1398" w:top="1455" w:footer="1398" w:bottom="1455" w:gutter="0"/>
           <w:formProt w:val="false"/>
           <w:textDirection w:val="lrTb"/>
           <w:docGrid w:type="default" w:linePitch="360" w:charSpace="4294965247"/>
@@ -8397,7 +7914,7 @@
     <w:sectPr>
       <w:type w:val="continuous"/>
       <w:pgSz w:w="12240" w:h="15840"/>
-      <w:pgMar w:left="1220" w:right="1220" w:header="1168" w:top="1225" w:footer="1168" w:bottom="1225" w:gutter="0"/>
+      <w:pgMar w:left="1470" w:right="1470" w:header="1398" w:top="1455" w:footer="1398" w:bottom="1455" w:gutter="0"/>
       <w:pgBorders w:display="allPages" w:offsetFrom="text">
         <w:top w:val="single" w:sz="4" w:space="11" w:color="A6A6A6"/>
         <w:left w:val="single" w:sz="4" w:space="12" w:color="A6A6A6"/>
@@ -8436,7 +7953,7 @@
       <w:fldChar w:fldCharType="separate"/>
     </w:r>
     <w:r>
-      <w:t>22</w:t>
+      <w:t>26</w:t>
     </w:r>
     <w:r>
       <w:fldChar w:fldCharType="end"/>
@@ -8456,7 +7973,7 @@
       <w:fldChar w:fldCharType="separate"/>
     </w:r>
     <w:r>
-      <w:t>24</w:t>
+      <w:t>26</w:t>
     </w:r>
     <w:r>
       <w:fldChar w:fldCharType="end"/>
@@ -8746,7 +8263,7 @@
     <w:pPr>
       <w:widowControl/>
       <w:suppressAutoHyphens w:val="true"/>
-      <w:overflowPunct w:val="true"/>
+      <w:overflowPunct w:val="false"/>
       <w:bidi w:val="0"/>
       <w:spacing w:lineRule="auto" w:line="276" w:before="0" w:after="200"/>
       <w:jc w:val="left"/>

</xml_diff>